<commit_message>
DN 2.2 Nouv Emp
Regroupe le DN Nouv Emp et Employé
</commit_message>
<xml_diff>
--- a/Sprint 2/Package 2/Documentation/Analyse/P02-DN-01_NouveauEmployer.docx
+++ b/Sprint 2/Package 2/Documentation/Analyse/P02-DN-01_NouveauEmployer.docx
@@ -228,7 +228,49 @@
                 <w:rFonts w:ascii="Arial" w:hAnsi="Arial" w:cs="Arial"/>
                 <w:b/>
               </w:rPr>
-              <w:t xml:space="preserve"> dans la base de donn</w:t>
+              <w:t>,</w:t>
+            </w:r>
+            <w:r>
+              <w:rPr>
+                <w:rFonts w:ascii="Arial" w:hAnsi="Arial" w:cs="Arial"/>
+                <w:b/>
+              </w:rPr>
+              <w:t xml:space="preserve"> </w:t>
+            </w:r>
+            <w:r>
+              <w:rPr>
+                <w:rFonts w:ascii="Arial" w:hAnsi="Arial" w:cs="Arial"/>
+                <w:b/>
+              </w:rPr>
+              <w:t>provenant</w:t>
+            </w:r>
+            <w:r>
+              <w:rPr>
+                <w:rFonts w:ascii="Arial" w:hAnsi="Arial" w:cs="Arial"/>
+                <w:b/>
+              </w:rPr>
+              <w:t xml:space="preserve"> des ressources humaines</w:t>
+            </w:r>
+            <w:r>
+              <w:rPr>
+                <w:rFonts w:ascii="Arial" w:hAnsi="Arial" w:cs="Arial"/>
+                <w:b/>
+              </w:rPr>
+              <w:t>,</w:t>
+            </w:r>
+            <w:r>
+              <w:rPr>
+                <w:rFonts w:ascii="Arial" w:hAnsi="Arial" w:cs="Arial"/>
+                <w:b/>
+              </w:rPr>
+              <w:t xml:space="preserve"> </w:t>
+            </w:r>
+            <w:r>
+              <w:rPr>
+                <w:rFonts w:ascii="Arial" w:hAnsi="Arial" w:cs="Arial"/>
+                <w:b/>
+              </w:rPr>
+              <w:t>dans la base de donn</w:t>
             </w:r>
             <w:r>
               <w:rPr>
@@ -305,6 +347,13 @@
               </w:rPr>
               <w:t xml:space="preserve">Acteur secondaire : </w:t>
             </w:r>
+            <w:r>
+              <w:rPr>
+                <w:rFonts w:ascii="Arial" w:hAnsi="Arial" w:cs="Arial"/>
+                <w:b/>
+              </w:rPr>
+              <w:t>N/A</w:t>
+            </w:r>
           </w:p>
         </w:tc>
       </w:tr>
@@ -389,6 +438,20 @@
               </w:rPr>
               <w:t xml:space="preserve"> </w:t>
             </w:r>
+            <w:r>
+              <w:rPr>
+                <w:rFonts w:ascii="Arial" w:hAnsi="Arial" w:cs="Arial"/>
+                <w:b/>
+              </w:rPr>
+              <w:t xml:space="preserve">30 septembre </w:t>
+            </w:r>
+            <w:r>
+              <w:rPr>
+                <w:rFonts w:ascii="Arial" w:hAnsi="Arial" w:cs="Arial"/>
+                <w:b/>
+              </w:rPr>
+              <w:t>2015</w:t>
+            </w:r>
           </w:p>
         </w:tc>
       </w:tr>
@@ -413,14 +476,14 @@
                 <w:rFonts w:ascii="Arial" w:hAnsi="Arial" w:cs="Arial"/>
                 <w:b/>
               </w:rPr>
-              <w:t>Version : 1</w:t>
-            </w:r>
-            <w:r>
-              <w:rPr>
-                <w:rFonts w:ascii="Arial" w:hAnsi="Arial" w:cs="Arial"/>
-                <w:b/>
-              </w:rPr>
-              <w:t>.0</w:t>
+              <w:t>Version : 2</w:t>
+            </w:r>
+            <w:r>
+              <w:rPr>
+                <w:rFonts w:ascii="Arial" w:hAnsi="Arial" w:cs="Arial"/>
+                <w:b/>
+              </w:rPr>
+              <w:t>.2</w:t>
             </w:r>
           </w:p>
         </w:tc>
@@ -450,6 +513,29 @@
               </w:rPr>
               <w:t>David Paquet</w:t>
             </w:r>
+            <w:r>
+              <w:rPr>
+                <w:rFonts w:ascii="Arial" w:hAnsi="Arial" w:cs="Arial"/>
+                <w:b/>
+              </w:rPr>
+              <w:t>, Al</w:t>
+            </w:r>
+            <w:r>
+              <w:rPr>
+                <w:rFonts w:ascii="Arial" w:hAnsi="Arial" w:cs="Arial"/>
+                <w:b/>
+              </w:rPr>
+              <w:t>ex Pedneault</w:t>
+            </w:r>
+            <w:r>
+              <w:rPr>
+                <w:rFonts w:ascii="Arial" w:hAnsi="Arial" w:cs="Arial"/>
+                <w:b/>
+              </w:rPr>
+              <w:t>, Gabriel Simard, Guillaume St-Gelais</w:t>
+            </w:r>
+            <w:bookmarkStart w:id="0" w:name="_GoBack"/>
+            <w:bookmarkEnd w:id="0"/>
           </w:p>
         </w:tc>
       </w:tr>
@@ -618,7 +704,35 @@
                 <w:rFonts w:ascii="Arial" w:hAnsi="Arial" w:cs="Arial"/>
                 <w:b/>
               </w:rPr>
-              <w:t>L’administrateur à cliquer sur le bouton « OK » lorsqu’il a vu le message d’ajout de nouveau employés après son authentification.</w:t>
+              <w:t>Les ressources humaines ont</w:t>
+            </w:r>
+            <w:r>
+              <w:rPr>
+                <w:rFonts w:ascii="Arial" w:hAnsi="Arial" w:cs="Arial"/>
+                <w:b/>
+              </w:rPr>
+              <w:t xml:space="preserve"> envoyé une ou des</w:t>
+            </w:r>
+            <w:r>
+              <w:rPr>
+                <w:rFonts w:ascii="Arial" w:hAnsi="Arial" w:cs="Arial"/>
+                <w:b/>
+              </w:rPr>
+              <w:t xml:space="preserve"> demandes d’ajout de </w:t>
+            </w:r>
+            <w:r>
+              <w:rPr>
+                <w:rFonts w:ascii="Arial" w:hAnsi="Arial" w:cs="Arial"/>
+                <w:b/>
+              </w:rPr>
+              <w:t>nouveaux employés</w:t>
+            </w:r>
+            <w:r>
+              <w:rPr>
+                <w:rFonts w:ascii="Arial" w:hAnsi="Arial" w:cs="Arial"/>
+                <w:b/>
+              </w:rPr>
+              <w:t xml:space="preserve"> et l’administrateur souhaite ajouter ceux-ci.</w:t>
             </w:r>
           </w:p>
         </w:tc>
@@ -655,14 +769,7 @@
                 <w:rFonts w:ascii="Arial" w:hAnsi="Arial" w:cs="Arial"/>
                 <w:b/>
               </w:rPr>
-              <w:t xml:space="preserve">Processus nominal : </w:t>
-            </w:r>
-            <w:r>
-              <w:rPr>
-                <w:rFonts w:ascii="Arial" w:hAnsi="Arial" w:cs="Arial"/>
-                <w:b/>
-              </w:rPr>
-              <w:t xml:space="preserve"> </w:t>
+              <w:t>Processus nominal :</w:t>
             </w:r>
           </w:p>
           <w:p>
@@ -690,19 +797,7 @@
               <w:rPr>
                 <w:rFonts w:ascii="Arial" w:hAnsi="Arial" w:cs="Arial"/>
               </w:rPr>
-              <w:t xml:space="preserve">L’administrateur à cliquer sur le bouton « OK » lorsqu’il a vu le message d’ajout </w:t>
-            </w:r>
-            <w:r>
-              <w:rPr>
-                <w:rFonts w:ascii="Arial" w:hAnsi="Arial" w:cs="Arial"/>
-              </w:rPr>
-              <w:t>de nouveau employés après son au</w:t>
-            </w:r>
-            <w:r>
-              <w:rPr>
-                <w:rFonts w:ascii="Arial" w:hAnsi="Arial" w:cs="Arial"/>
-              </w:rPr>
-              <w:t>thentification.</w:t>
+              <w:t>Le système affiche le message pour les nouveaux employés.</w:t>
             </w:r>
           </w:p>
           <w:p>
@@ -730,37 +825,31 @@
               <w:rPr>
                 <w:rFonts w:ascii="Arial" w:hAnsi="Arial" w:cs="Arial"/>
               </w:rPr>
-              <w:t>L’interface « G</w:t>
-            </w:r>
-            <w:r>
-              <w:rPr>
-                <w:rFonts w:ascii="Arial" w:hAnsi="Arial" w:cs="Arial"/>
-              </w:rPr>
-              <w:t xml:space="preserve">estion </w:t>
-            </w:r>
-            <w:r>
-              <w:rPr>
-                <w:rFonts w:ascii="Arial" w:hAnsi="Arial" w:cs="Arial"/>
-              </w:rPr>
-              <w:t>- N</w:t>
-            </w:r>
-            <w:r>
-              <w:rPr>
-                <w:rFonts w:ascii="Arial" w:hAnsi="Arial" w:cs="Arial"/>
-              </w:rPr>
-              <w:t xml:space="preserve">ouveaux employés » est </w:t>
-            </w:r>
-            <w:r>
-              <w:rPr>
-                <w:rFonts w:ascii="Arial" w:hAnsi="Arial" w:cs="Arial"/>
-              </w:rPr>
-              <w:t>affiché</w:t>
-            </w:r>
-            <w:r>
-              <w:rPr>
-                <w:rFonts w:ascii="Arial" w:hAnsi="Arial" w:cs="Arial"/>
-              </w:rPr>
-              <w:t>.</w:t>
+              <w:t xml:space="preserve">L’administrateur </w:t>
+            </w:r>
+            <w:r>
+              <w:rPr>
+                <w:rFonts w:ascii="Arial" w:hAnsi="Arial" w:cs="Arial"/>
+              </w:rPr>
+              <w:t>choisi et confirme qu’il souhaite ajoute</w:t>
+            </w:r>
+            <w:r>
+              <w:rPr>
+                <w:rFonts w:ascii="Arial" w:hAnsi="Arial" w:cs="Arial"/>
+              </w:rPr>
+              <w:t>r</w:t>
+            </w:r>
+            <w:r>
+              <w:rPr>
+                <w:rFonts w:ascii="Arial" w:hAnsi="Arial" w:cs="Arial"/>
+              </w:rPr>
+              <w:t xml:space="preserve"> de nouveaux employés</w:t>
+            </w:r>
+            <w:r>
+              <w:rPr>
+                <w:rFonts w:ascii="Arial" w:hAnsi="Arial" w:cs="Arial"/>
+              </w:rPr>
+              <w:t xml:space="preserve">. </w:t>
             </w:r>
           </w:p>
           <w:p>
@@ -788,37 +877,51 @@
               <w:rPr>
                 <w:rFonts w:ascii="Arial" w:hAnsi="Arial" w:cs="Arial"/>
               </w:rPr>
-              <w:t>L’administrateur sélecti</w:t>
-            </w:r>
-            <w:r>
-              <w:rPr>
-                <w:rFonts w:ascii="Arial" w:hAnsi="Arial" w:cs="Arial"/>
-              </w:rPr>
-              <w:t>onne un nouvel employé et appuie</w:t>
-            </w:r>
-            <w:r>
-              <w:rPr>
-                <w:rFonts w:ascii="Arial" w:hAnsi="Arial" w:cs="Arial"/>
-              </w:rPr>
-              <w:t xml:space="preserve"> sur le bouton </w:t>
-            </w:r>
-            <w:r>
-              <w:rPr>
-                <w:rFonts w:ascii="Arial" w:hAnsi="Arial" w:cs="Arial"/>
-              </w:rPr>
-              <w:t>« A</w:t>
-            </w:r>
-            <w:r>
-              <w:rPr>
-                <w:rFonts w:ascii="Arial" w:hAnsi="Arial" w:cs="Arial"/>
-              </w:rPr>
-              <w:t>jouter</w:t>
-            </w:r>
-            <w:r>
-              <w:rPr>
-                <w:rFonts w:ascii="Arial" w:hAnsi="Arial" w:cs="Arial"/>
-              </w:rPr>
-              <w:t> »</w:t>
+              <w:t>Le système affiche la fenêtre</w:t>
+            </w:r>
+            <w:r>
+              <w:rPr>
+                <w:rFonts w:ascii="Arial" w:hAnsi="Arial" w:cs="Arial"/>
+              </w:rPr>
+              <w:t xml:space="preserve"> « </w:t>
+            </w:r>
+            <w:proofErr w:type="spellStart"/>
+            <w:r>
+              <w:rPr>
+                <w:rFonts w:ascii="Arial" w:hAnsi="Arial" w:cs="Arial"/>
+              </w:rPr>
+              <w:t>Texcel</w:t>
+            </w:r>
+            <w:proofErr w:type="spellEnd"/>
+            <w:r>
+              <w:rPr>
+                <w:rFonts w:ascii="Arial" w:hAnsi="Arial" w:cs="Arial"/>
+              </w:rPr>
+              <w:t xml:space="preserve"> – </w:t>
+            </w:r>
+            <w:r>
+              <w:rPr>
+                <w:rFonts w:ascii="Arial" w:hAnsi="Arial" w:cs="Arial"/>
+              </w:rPr>
+              <w:t>G</w:t>
+            </w:r>
+            <w:r>
+              <w:rPr>
+                <w:rFonts w:ascii="Arial" w:hAnsi="Arial" w:cs="Arial"/>
+              </w:rPr>
+              <w:t xml:space="preserve">estion </w:t>
+            </w:r>
+            <w:r>
+              <w:rPr>
+                <w:rFonts w:ascii="Arial" w:hAnsi="Arial" w:cs="Arial"/>
+              </w:rPr>
+              <w:t>- N</w:t>
+            </w:r>
+            <w:r>
+              <w:rPr>
+                <w:rFonts w:ascii="Arial" w:hAnsi="Arial" w:cs="Arial"/>
+              </w:rPr>
+              <w:t>ouveaux employés »</w:t>
             </w:r>
             <w:r>
               <w:rPr>
@@ -852,49 +955,61 @@
               <w:rPr>
                 <w:rFonts w:ascii="Arial" w:hAnsi="Arial" w:cs="Arial"/>
               </w:rPr>
-              <w:t xml:space="preserve">Le système affiche la fenêtre </w:t>
-            </w:r>
-            <w:r>
-              <w:rPr>
-                <w:rFonts w:ascii="Arial" w:hAnsi="Arial" w:cs="Arial"/>
-              </w:rPr>
-              <w:t>« </w:t>
-            </w:r>
-            <w:r>
-              <w:rPr>
-                <w:rFonts w:ascii="Arial" w:hAnsi="Arial" w:cs="Arial"/>
-              </w:rPr>
-              <w:t>D</w:t>
-            </w:r>
-            <w:r>
-              <w:rPr>
-                <w:rFonts w:ascii="Arial" w:hAnsi="Arial" w:cs="Arial"/>
-              </w:rPr>
-              <w:t xml:space="preserve">étails </w:t>
-            </w:r>
-            <w:r>
-              <w:rPr>
-                <w:rFonts w:ascii="Arial" w:hAnsi="Arial" w:cs="Arial"/>
-              </w:rPr>
-              <w:t xml:space="preserve">– </w:t>
-            </w:r>
-            <w:r>
-              <w:rPr>
-                <w:rFonts w:ascii="Arial" w:hAnsi="Arial" w:cs="Arial"/>
-              </w:rPr>
-              <w:t>E</w:t>
-            </w:r>
-            <w:r>
-              <w:rPr>
-                <w:rFonts w:ascii="Arial" w:hAnsi="Arial" w:cs="Arial"/>
-              </w:rPr>
-              <w:t>mployé</w:t>
+              <w:t>L’administrateur sélecti</w:t>
+            </w:r>
+            <w:r>
+              <w:rPr>
+                <w:rFonts w:ascii="Arial" w:hAnsi="Arial" w:cs="Arial"/>
+              </w:rPr>
+              <w:t>onne un nouvel employé et appuie</w:t>
+            </w:r>
+            <w:r>
+              <w:rPr>
+                <w:rFonts w:ascii="Arial" w:hAnsi="Arial" w:cs="Arial"/>
+              </w:rPr>
+              <w:t xml:space="preserve"> sur le bouton </w:t>
+            </w:r>
+            <w:r>
+              <w:rPr>
+                <w:rFonts w:ascii="Arial" w:hAnsi="Arial" w:cs="Arial"/>
+              </w:rPr>
+              <w:t>« A</w:t>
+            </w:r>
+            <w:r>
+              <w:rPr>
+                <w:rFonts w:ascii="Arial" w:hAnsi="Arial" w:cs="Arial"/>
+              </w:rPr>
+              <w:t>jouter</w:t>
             </w:r>
             <w:r>
               <w:rPr>
                 <w:rFonts w:ascii="Arial" w:hAnsi="Arial" w:cs="Arial"/>
               </w:rPr>
               <w:t> »</w:t>
+            </w:r>
+            <w:r>
+              <w:rPr>
+                <w:rFonts w:ascii="Arial" w:hAnsi="Arial" w:cs="Arial"/>
+              </w:rPr>
+              <w:t xml:space="preserve"> (</w:t>
+            </w:r>
+            <w:r>
+              <w:rPr>
+                <w:rFonts w:ascii="Arial" w:hAnsi="Arial" w:cs="Arial"/>
+              </w:rPr>
+              <w:t xml:space="preserve">ou </w:t>
+            </w:r>
+            <w:r>
+              <w:rPr>
+                <w:rFonts w:ascii="Arial" w:hAnsi="Arial" w:cs="Arial"/>
+              </w:rPr>
+              <w:t>double-clique sur la ligne correspondant à l’</w:t>
+            </w:r>
+            <w:r>
+              <w:rPr>
+                <w:rFonts w:ascii="Arial" w:hAnsi="Arial" w:cs="Arial"/>
+              </w:rPr>
+              <w:t>employé)</w:t>
             </w:r>
             <w:r>
               <w:rPr>
@@ -928,7 +1043,75 @@
               <w:rPr>
                 <w:rFonts w:ascii="Arial" w:hAnsi="Arial" w:cs="Arial"/>
               </w:rPr>
-              <w:t>Le système a déjà remplit les champs nom, prénom, courriel, téléphone principal, téléphone secondaire, adresse postale et date d’embauche.</w:t>
+              <w:t xml:space="preserve">Le système affiche la fenêtre </w:t>
+            </w:r>
+            <w:r>
+              <w:rPr>
+                <w:rFonts w:ascii="Arial" w:hAnsi="Arial" w:cs="Arial"/>
+              </w:rPr>
+              <w:t>« </w:t>
+            </w:r>
+            <w:proofErr w:type="spellStart"/>
+            <w:r>
+              <w:rPr>
+                <w:rFonts w:ascii="Arial" w:hAnsi="Arial" w:cs="Arial"/>
+              </w:rPr>
+              <w:t>Texcel</w:t>
+            </w:r>
+            <w:proofErr w:type="spellEnd"/>
+            <w:r>
+              <w:rPr>
+                <w:rFonts w:ascii="Arial" w:hAnsi="Arial" w:cs="Arial"/>
+              </w:rPr>
+              <w:t xml:space="preserve"> – Détails – Employé</w:t>
+            </w:r>
+            <w:r>
+              <w:rPr>
+                <w:rFonts w:ascii="Arial" w:hAnsi="Arial" w:cs="Arial"/>
+              </w:rPr>
+              <w:t> »</w:t>
+            </w:r>
+            <w:r>
+              <w:rPr>
+                <w:rFonts w:ascii="Arial" w:hAnsi="Arial" w:cs="Arial"/>
+              </w:rPr>
+              <w:t xml:space="preserve"> et remplit les champs</w:t>
+            </w:r>
+            <w:r>
+              <w:rPr>
+                <w:rFonts w:ascii="Arial" w:hAnsi="Arial" w:cs="Arial"/>
+              </w:rPr>
+              <w:t xml:space="preserve"> des informations personnelles</w:t>
+            </w:r>
+            <w:r>
+              <w:rPr>
+                <w:rFonts w:ascii="Arial" w:hAnsi="Arial" w:cs="Arial"/>
+              </w:rPr>
+              <w:t xml:space="preserve"> avec les informations </w:t>
+            </w:r>
+            <w:r>
+              <w:rPr>
+                <w:rFonts w:ascii="Arial" w:hAnsi="Arial" w:cs="Arial"/>
+              </w:rPr>
+              <w:t>reçu</w:t>
+            </w:r>
+            <w:r>
+              <w:rPr>
+                <w:rFonts w:ascii="Arial" w:hAnsi="Arial" w:cs="Arial"/>
+              </w:rPr>
+              <w:t>es</w:t>
+            </w:r>
+            <w:r>
+              <w:rPr>
+                <w:rFonts w:ascii="Arial" w:hAnsi="Arial" w:cs="Arial"/>
+              </w:rPr>
+              <w:t xml:space="preserve"> des ressources humaines</w:t>
+            </w:r>
+            <w:r>
+              <w:rPr>
+                <w:rFonts w:ascii="Arial" w:hAnsi="Arial" w:cs="Arial"/>
+              </w:rPr>
+              <w:t>.</w:t>
             </w:r>
           </w:p>
           <w:p>
@@ -956,7 +1139,31 @@
               <w:rPr>
                 <w:rFonts w:ascii="Arial" w:hAnsi="Arial" w:cs="Arial"/>
               </w:rPr>
-              <w:t>L’administrateur modifie ces champs s’il y a une erreur.</w:t>
+              <w:t xml:space="preserve">L’administrateur </w:t>
+            </w:r>
+            <w:r>
+              <w:rPr>
+                <w:rFonts w:ascii="Arial" w:hAnsi="Arial" w:cs="Arial"/>
+              </w:rPr>
+              <w:t>sélectionne</w:t>
+            </w:r>
+            <w:r>
+              <w:rPr>
+                <w:rFonts w:ascii="Arial" w:hAnsi="Arial" w:cs="Arial"/>
+              </w:rPr>
+              <w:t xml:space="preserve"> les tests que l’employé peu</w:t>
+            </w:r>
+            <w:r>
+              <w:rPr>
+                <w:rFonts w:ascii="Arial" w:hAnsi="Arial" w:cs="Arial"/>
+              </w:rPr>
+              <w:t>t</w:t>
+            </w:r>
+            <w:r>
+              <w:rPr>
+                <w:rFonts w:ascii="Arial" w:hAnsi="Arial" w:cs="Arial"/>
+              </w:rPr>
+              <w:t xml:space="preserve"> faire.</w:t>
             </w:r>
           </w:p>
           <w:p>
@@ -984,19 +1191,19 @@
               <w:rPr>
                 <w:rFonts w:ascii="Arial" w:hAnsi="Arial" w:cs="Arial"/>
               </w:rPr>
-              <w:t>L’administrateur coche les tests que l’employé peu</w:t>
-            </w:r>
-            <w:r>
-              <w:rPr>
-                <w:rFonts w:ascii="Arial" w:hAnsi="Arial" w:cs="Arial"/>
-              </w:rPr>
-              <w:t>t</w:t>
-            </w:r>
-            <w:r>
-              <w:rPr>
-                <w:rFonts w:ascii="Arial" w:hAnsi="Arial" w:cs="Arial"/>
-              </w:rPr>
-              <w:t xml:space="preserve"> faire.</w:t>
+              <w:t xml:space="preserve">L’administrateur inscrit les compétences particulières </w:t>
+            </w:r>
+            <w:r>
+              <w:rPr>
+                <w:rFonts w:ascii="Arial" w:hAnsi="Arial" w:cs="Arial"/>
+              </w:rPr>
+              <w:t>et les commentaires</w:t>
+            </w:r>
+            <w:r>
+              <w:rPr>
+                <w:rFonts w:ascii="Arial" w:hAnsi="Arial" w:cs="Arial"/>
+              </w:rPr>
+              <w:t>.</w:t>
             </w:r>
           </w:p>
           <w:p>
@@ -1024,7 +1231,49 @@
               <w:rPr>
                 <w:rFonts w:ascii="Arial" w:hAnsi="Arial" w:cs="Arial"/>
               </w:rPr>
-              <w:t>L’administrateur inscrit les compétences particulières s’il a lieu.</w:t>
+              <w:t>L’</w:t>
+            </w:r>
+            <w:r>
+              <w:rPr>
+                <w:rFonts w:ascii="Arial" w:hAnsi="Arial" w:cs="Arial"/>
+              </w:rPr>
+              <w:t>admin</w:t>
+            </w:r>
+            <w:r>
+              <w:rPr>
+                <w:rFonts w:ascii="Arial" w:hAnsi="Arial" w:cs="Arial"/>
+              </w:rPr>
+              <w:t>istrateur</w:t>
+            </w:r>
+            <w:r>
+              <w:rPr>
+                <w:rFonts w:ascii="Arial" w:hAnsi="Arial" w:cs="Arial"/>
+              </w:rPr>
+              <w:t> </w:t>
+            </w:r>
+            <w:r>
+              <w:rPr>
+                <w:rFonts w:ascii="Arial" w:hAnsi="Arial" w:cs="Arial"/>
+              </w:rPr>
+              <w:t>e</w:t>
+            </w:r>
+            <w:r>
+              <w:rPr>
+                <w:rFonts w:ascii="Arial" w:hAnsi="Arial" w:cs="Arial"/>
+              </w:rPr>
+              <w:t>nregistre</w:t>
+            </w:r>
+            <w:r>
+              <w:rPr>
+                <w:rFonts w:ascii="Arial" w:hAnsi="Arial" w:cs="Arial"/>
+              </w:rPr>
+              <w:t> l’employé</w:t>
+            </w:r>
+            <w:r>
+              <w:rPr>
+                <w:rFonts w:ascii="Arial" w:hAnsi="Arial" w:cs="Arial"/>
+              </w:rPr>
+              <w:t>.</w:t>
             </w:r>
           </w:p>
           <w:p>
@@ -1052,43 +1301,7 @@
               <w:rPr>
                 <w:rFonts w:ascii="Arial" w:hAnsi="Arial" w:cs="Arial"/>
               </w:rPr>
-              <w:t>L’</w:t>
-            </w:r>
-            <w:r>
-              <w:rPr>
-                <w:rFonts w:ascii="Arial" w:hAnsi="Arial" w:cs="Arial"/>
-              </w:rPr>
-              <w:t>admin</w:t>
-            </w:r>
-            <w:r>
-              <w:rPr>
-                <w:rFonts w:ascii="Arial" w:hAnsi="Arial" w:cs="Arial"/>
-              </w:rPr>
-              <w:t>istrateur</w:t>
-            </w:r>
-            <w:r>
-              <w:rPr>
-                <w:rFonts w:ascii="Arial" w:hAnsi="Arial" w:cs="Arial"/>
-              </w:rPr>
-              <w:t xml:space="preserve"> appuie sur le bouton </w:t>
-            </w:r>
-            <w:r>
-              <w:rPr>
-                <w:rFonts w:ascii="Arial" w:hAnsi="Arial" w:cs="Arial"/>
-              </w:rPr>
-              <w:t>« </w:t>
-            </w:r>
-            <w:r>
-              <w:rPr>
-                <w:rFonts w:ascii="Arial" w:hAnsi="Arial" w:cs="Arial"/>
-              </w:rPr>
-              <w:t>E</w:t>
-            </w:r>
-            <w:r>
-              <w:rPr>
-                <w:rFonts w:ascii="Arial" w:hAnsi="Arial" w:cs="Arial"/>
-              </w:rPr>
-              <w:t>nregistrer ».</w:t>
+              <w:t>Le système enregistre les changements dans la base de données.</w:t>
             </w:r>
           </w:p>
           <w:p>
@@ -1110,13 +1323,20 @@
               <w:jc w:val="both"/>
               <w:rPr>
                 <w:rFonts w:ascii="Arial" w:hAnsi="Arial" w:cs="Arial"/>
-              </w:rPr>
-            </w:pPr>
-            <w:r>
-              <w:rPr>
-                <w:rFonts w:ascii="Arial" w:hAnsi="Arial" w:cs="Arial"/>
-              </w:rPr>
-              <w:t>Le système enregistre les changements dans la base de données.</w:t>
+                <w:b/>
+              </w:rPr>
+            </w:pPr>
+            <w:r>
+              <w:rPr>
+                <w:rFonts w:ascii="Arial" w:hAnsi="Arial" w:cs="Arial"/>
+              </w:rPr>
+              <w:t>Le système affiche un message confirmant le succès de l’enregistrement</w:t>
+            </w:r>
+            <w:r>
+              <w:rPr>
+                <w:rFonts w:ascii="Arial" w:hAnsi="Arial" w:cs="Arial"/>
+              </w:rPr>
+              <w:t>.</w:t>
             </w:r>
           </w:p>
           <w:p>
@@ -1145,13 +1365,39 @@
               <w:rPr>
                 <w:rFonts w:ascii="Arial" w:hAnsi="Arial" w:cs="Arial"/>
               </w:rPr>
-              <w:t>Le système affiche un message confirmant le succès de l’enregistrement</w:t>
-            </w:r>
-            <w:r>
-              <w:rPr>
-                <w:rFonts w:ascii="Arial" w:hAnsi="Arial" w:cs="Arial"/>
-              </w:rPr>
-              <w:t>.</w:t>
+              <w:t>Le système ferme la</w:t>
+            </w:r>
+            <w:r>
+              <w:rPr>
+                <w:rFonts w:ascii="Arial" w:hAnsi="Arial" w:cs="Arial"/>
+              </w:rPr>
+              <w:t xml:space="preserve"> fenêtre </w:t>
+            </w:r>
+            <w:r>
+              <w:rPr>
+                <w:rFonts w:ascii="Arial" w:hAnsi="Arial" w:cs="Arial"/>
+              </w:rPr>
+              <w:t>« </w:t>
+            </w:r>
+            <w:proofErr w:type="spellStart"/>
+            <w:r>
+              <w:rPr>
+                <w:rFonts w:ascii="Arial" w:hAnsi="Arial" w:cs="Arial"/>
+              </w:rPr>
+              <w:t>Texcel</w:t>
+            </w:r>
+            <w:proofErr w:type="spellEnd"/>
+            <w:r>
+              <w:rPr>
+                <w:rFonts w:ascii="Arial" w:hAnsi="Arial" w:cs="Arial"/>
+              </w:rPr>
+              <w:t xml:space="preserve"> – Détails – Employé</w:t>
+            </w:r>
+            <w:r>
+              <w:rPr>
+                <w:rFonts w:ascii="Arial" w:hAnsi="Arial" w:cs="Arial"/>
+              </w:rPr>
+              <w:t> ».</w:t>
             </w:r>
           </w:p>
           <w:p>
@@ -1180,13 +1426,33 @@
               <w:rPr>
                 <w:rFonts w:ascii="Arial" w:hAnsi="Arial" w:cs="Arial"/>
               </w:rPr>
-              <w:t>L’administrateur de base de donnée</w:t>
-            </w:r>
-            <w:r>
-              <w:rPr>
-                <w:rFonts w:ascii="Arial" w:hAnsi="Arial" w:cs="Arial"/>
-              </w:rPr>
-              <w:t>s</w:t>
+              <w:t>Le système rafraîchit la fenêtre «</w:t>
+            </w:r>
+            <w:proofErr w:type="spellStart"/>
+            <w:r>
+              <w:rPr>
+                <w:rFonts w:ascii="Arial" w:hAnsi="Arial" w:cs="Arial"/>
+              </w:rPr>
+              <w:t>Texcel</w:t>
+            </w:r>
+            <w:proofErr w:type="spellEnd"/>
+            <w:r>
+              <w:rPr>
+                <w:rFonts w:ascii="Arial" w:hAnsi="Arial" w:cs="Arial"/>
+              </w:rPr>
+              <w:t xml:space="preserve"> – </w:t>
+            </w:r>
+            <w:r>
+              <w:rPr>
+                <w:rFonts w:ascii="Arial" w:hAnsi="Arial" w:cs="Arial"/>
+              </w:rPr>
+              <w:t>Gestion – Nouveaux employés »</w:t>
+            </w:r>
+            <w:r>
+              <w:rPr>
+                <w:rFonts w:ascii="Arial" w:hAnsi="Arial" w:cs="Arial"/>
+              </w:rPr>
+              <w:t>, retire l’employé ajouté</w:t>
             </w:r>
             <w:r>
               <w:rPr>
@@ -1198,96 +1464,43 @@
               <w:rPr>
                 <w:rFonts w:ascii="Arial" w:hAnsi="Arial" w:cs="Arial"/>
               </w:rPr>
-              <w:t>appuie sur</w:t>
-            </w:r>
-            <w:r>
-              <w:rPr>
-                <w:rFonts w:ascii="Arial" w:hAnsi="Arial" w:cs="Arial"/>
-              </w:rPr>
-              <w:t xml:space="preserve"> le bouton </w:t>
-            </w:r>
-            <w:r>
-              <w:rPr>
-                <w:rFonts w:ascii="Arial" w:hAnsi="Arial" w:cs="Arial"/>
-              </w:rPr>
-              <w:t>« </w:t>
-            </w:r>
-            <w:r>
-              <w:rPr>
-                <w:rFonts w:ascii="Arial" w:hAnsi="Arial" w:cs="Arial"/>
-              </w:rPr>
-              <w:t>OK</w:t>
-            </w:r>
-            <w:r>
-              <w:rPr>
-                <w:rFonts w:ascii="Arial" w:hAnsi="Arial" w:cs="Arial"/>
-              </w:rPr>
-              <w:t> »</w:t>
-            </w:r>
-          </w:p>
-          <w:p>
-            <w:pPr>
-              <w:pStyle w:val="Paragraphedeliste"/>
-              <w:widowControl w:val="0"/>
-              <w:numPr>
-                <w:ilvl w:val="0"/>
-                <w:numId w:val="2"/>
-              </w:numPr>
-              <w:tabs>
-                <w:tab w:val="left" w:pos="460"/>
-              </w:tabs>
-              <w:autoSpaceDE w:val="0"/>
-              <w:autoSpaceDN w:val="0"/>
-              <w:adjustRightInd w:val="0"/>
-              <w:spacing w:before="21" w:after="0" w:line="240" w:lineRule="exact"/>
-              <w:ind w:right="88"/>
-              <w:jc w:val="both"/>
-              <w:rPr>
-                <w:rFonts w:ascii="Arial" w:hAnsi="Arial" w:cs="Arial"/>
-                <w:b/>
-              </w:rPr>
-            </w:pPr>
-            <w:r>
-              <w:rPr>
-                <w:rFonts w:ascii="Arial" w:hAnsi="Arial" w:cs="Arial"/>
-              </w:rPr>
-              <w:t>Le système ferme la</w:t>
-            </w:r>
-            <w:r>
-              <w:rPr>
-                <w:rFonts w:ascii="Arial" w:hAnsi="Arial" w:cs="Arial"/>
-              </w:rPr>
-              <w:t xml:space="preserve"> fenêtre </w:t>
-            </w:r>
-            <w:r>
-              <w:rPr>
-                <w:rFonts w:ascii="Arial" w:hAnsi="Arial" w:cs="Arial"/>
-              </w:rPr>
-              <w:t>« </w:t>
-            </w:r>
-            <w:r>
-              <w:rPr>
-                <w:rFonts w:ascii="Arial" w:hAnsi="Arial" w:cs="Arial"/>
-              </w:rPr>
-              <w:t>D</w:t>
-            </w:r>
-            <w:r>
-              <w:rPr>
-                <w:rFonts w:ascii="Arial" w:hAnsi="Arial" w:cs="Arial"/>
-              </w:rPr>
-              <w:t xml:space="preserve">étails – </w:t>
-            </w:r>
-            <w:r>
-              <w:rPr>
-                <w:rFonts w:ascii="Arial" w:hAnsi="Arial" w:cs="Arial"/>
-              </w:rPr>
-              <w:t>E</w:t>
-            </w:r>
-            <w:r>
-              <w:rPr>
-                <w:rFonts w:ascii="Arial" w:hAnsi="Arial" w:cs="Arial"/>
-              </w:rPr>
-              <w:t>mployé ».</w:t>
+              <w:t>de</w:t>
+            </w:r>
+            <w:r>
+              <w:rPr>
+                <w:rFonts w:ascii="Arial" w:hAnsi="Arial" w:cs="Arial"/>
+              </w:rPr>
+              <w:t xml:space="preserve"> la liste</w:t>
+            </w:r>
+            <w:r>
+              <w:rPr>
+                <w:rFonts w:ascii="Arial" w:hAnsi="Arial" w:cs="Arial"/>
+              </w:rPr>
+              <w:t xml:space="preserve"> e</w:t>
+            </w:r>
+            <w:r>
+              <w:rPr>
+                <w:rFonts w:ascii="Arial" w:hAnsi="Arial" w:cs="Arial"/>
+              </w:rPr>
+              <w:t>t place le focus sur le prochain</w:t>
+            </w:r>
+            <w:r>
+              <w:rPr>
+                <w:rFonts w:ascii="Arial" w:hAnsi="Arial" w:cs="Arial"/>
+              </w:rPr>
+              <w:t xml:space="preserve"> employé</w:t>
+            </w:r>
+            <w:r>
+              <w:rPr>
+                <w:rFonts w:ascii="Arial" w:hAnsi="Arial" w:cs="Arial"/>
+              </w:rPr>
+              <w:t xml:space="preserve"> de la liste</w:t>
+            </w:r>
+            <w:r>
+              <w:rPr>
+                <w:rFonts w:ascii="Arial" w:hAnsi="Arial" w:cs="Arial"/>
+              </w:rPr>
+              <w:t>.</w:t>
             </w:r>
           </w:p>
           <w:p>
@@ -1312,11 +1525,7 @@
         </w:tc>
       </w:tr>
     </w:tbl>
-    <w:p>
-      <w:r>
-        <w:br w:type="page"/>
-      </w:r>
-    </w:p>
+    <w:p/>
     <w:tbl>
       <w:tblPr>
         <w:tblW w:w="10182" w:type="dxa"/>
@@ -1470,6 +1679,183 @@
               <w:t>Employé</w:t>
             </w:r>
           </w:p>
+          <w:p>
+            <w:pPr>
+              <w:widowControl w:val="0"/>
+              <w:tabs>
+                <w:tab w:val="left" w:pos="460"/>
+              </w:tabs>
+              <w:autoSpaceDE w:val="0"/>
+              <w:autoSpaceDN w:val="0"/>
+              <w:adjustRightInd w:val="0"/>
+              <w:spacing w:before="21" w:line="240" w:lineRule="exact"/>
+              <w:ind w:right="88"/>
+              <w:jc w:val="both"/>
+              <w:rPr>
+                <w:rFonts w:ascii="Arial" w:hAnsi="Arial" w:cs="Arial"/>
+                <w:b/>
+              </w:rPr>
+            </w:pPr>
+            <w:r>
+              <w:rPr>
+                <w:rFonts w:ascii="Arial" w:hAnsi="Arial" w:cs="Arial"/>
+                <w:b/>
+              </w:rPr>
+              <w:t xml:space="preserve">    La fenêtre </w:t>
+            </w:r>
+            <w:r>
+              <w:rPr>
+                <w:rFonts w:ascii="Arial" w:hAnsi="Arial" w:cs="Arial"/>
+                <w:b/>
+              </w:rPr>
+              <w:t>«</w:t>
+            </w:r>
+            <w:proofErr w:type="spellStart"/>
+            <w:r>
+              <w:rPr>
+                <w:rFonts w:ascii="Arial" w:hAnsi="Arial" w:cs="Arial"/>
+                <w:b/>
+              </w:rPr>
+              <w:t>Texcel</w:t>
+            </w:r>
+            <w:proofErr w:type="spellEnd"/>
+            <w:r>
+              <w:rPr>
+                <w:rFonts w:ascii="Arial" w:hAnsi="Arial" w:cs="Arial"/>
+              </w:rPr>
+              <w:t xml:space="preserve"> – </w:t>
+            </w:r>
+            <w:r>
+              <w:rPr>
+                <w:rFonts w:ascii="Arial" w:hAnsi="Arial" w:cs="Arial"/>
+                <w:b/>
+              </w:rPr>
+              <w:t>Gestion – Nouveaux employés »</w:t>
+            </w:r>
+            <w:r>
+              <w:rPr>
+                <w:rFonts w:ascii="Arial" w:hAnsi="Arial" w:cs="Arial"/>
+                <w:b/>
+              </w:rPr>
+              <w:t xml:space="preserve"> est rafraîchi</w:t>
+            </w:r>
+            <w:r>
+              <w:rPr>
+                <w:rFonts w:ascii="Arial" w:hAnsi="Arial" w:cs="Arial"/>
+                <w:b/>
+              </w:rPr>
+              <w:t>e</w:t>
+            </w:r>
+            <w:r>
+              <w:rPr>
+                <w:rFonts w:ascii="Arial" w:hAnsi="Arial" w:cs="Arial"/>
+                <w:b/>
+              </w:rPr>
+              <w:t>.</w:t>
+            </w:r>
+            <w:r>
+              <w:rPr>
+                <w:rFonts w:ascii="Arial" w:hAnsi="Arial" w:cs="Arial"/>
+              </w:rPr>
+              <w:t xml:space="preserve">  </w:t>
+            </w:r>
+          </w:p>
+          <w:p>
+            <w:pPr>
+              <w:widowControl w:val="0"/>
+              <w:tabs>
+                <w:tab w:val="left" w:pos="460"/>
+              </w:tabs>
+              <w:autoSpaceDE w:val="0"/>
+              <w:autoSpaceDN w:val="0"/>
+              <w:adjustRightInd w:val="0"/>
+              <w:spacing w:before="21" w:line="240" w:lineRule="exact"/>
+              <w:ind w:right="88"/>
+              <w:jc w:val="both"/>
+              <w:rPr>
+                <w:rFonts w:ascii="Arial" w:hAnsi="Arial" w:cs="Arial"/>
+                <w:b/>
+              </w:rPr>
+            </w:pPr>
+            <w:r>
+              <w:rPr>
+                <w:rFonts w:ascii="Arial" w:hAnsi="Arial" w:cs="Arial"/>
+                <w:b/>
+              </w:rPr>
+              <w:t xml:space="preserve">    La fenêtre </w:t>
+            </w:r>
+            <w:r>
+              <w:rPr>
+                <w:rFonts w:ascii="Arial" w:hAnsi="Arial" w:cs="Arial"/>
+                <w:b/>
+              </w:rPr>
+              <w:t>«</w:t>
+            </w:r>
+            <w:proofErr w:type="spellStart"/>
+            <w:r>
+              <w:rPr>
+                <w:rFonts w:ascii="Arial" w:hAnsi="Arial" w:cs="Arial"/>
+                <w:b/>
+              </w:rPr>
+              <w:t>Texcel</w:t>
+            </w:r>
+            <w:proofErr w:type="spellEnd"/>
+            <w:r>
+              <w:rPr>
+                <w:rFonts w:ascii="Arial" w:hAnsi="Arial" w:cs="Arial"/>
+                <w:b/>
+              </w:rPr>
+              <w:t xml:space="preserve"> –</w:t>
+            </w:r>
+            <w:r>
+              <w:rPr>
+                <w:rFonts w:ascii="Arial" w:hAnsi="Arial" w:cs="Arial"/>
+              </w:rPr>
+              <w:t xml:space="preserve"> </w:t>
+            </w:r>
+            <w:r>
+              <w:rPr>
+                <w:rFonts w:ascii="Arial" w:hAnsi="Arial" w:cs="Arial"/>
+                <w:b/>
+              </w:rPr>
+              <w:t>Détail</w:t>
+            </w:r>
+            <w:r>
+              <w:rPr>
+                <w:rFonts w:ascii="Arial" w:hAnsi="Arial" w:cs="Arial"/>
+                <w:b/>
+              </w:rPr>
+              <w:t xml:space="preserve"> – </w:t>
+            </w:r>
+            <w:r>
+              <w:rPr>
+                <w:rFonts w:ascii="Arial" w:hAnsi="Arial" w:cs="Arial"/>
+                <w:b/>
+              </w:rPr>
+              <w:t>E</w:t>
+            </w:r>
+            <w:r>
+              <w:rPr>
+                <w:rFonts w:ascii="Arial" w:hAnsi="Arial" w:cs="Arial"/>
+                <w:b/>
+              </w:rPr>
+              <w:t>mployé »</w:t>
+            </w:r>
+            <w:r>
+              <w:rPr>
+                <w:rFonts w:ascii="Arial" w:hAnsi="Arial" w:cs="Arial"/>
+                <w:b/>
+              </w:rPr>
+              <w:t xml:space="preserve"> est fermée</w:t>
+            </w:r>
+            <w:r>
+              <w:rPr>
+                <w:rFonts w:ascii="Arial" w:hAnsi="Arial" w:cs="Arial"/>
+                <w:b/>
+              </w:rPr>
+              <w:t>.</w:t>
+            </w:r>
+          </w:p>
         </w:tc>
       </w:tr>
       <w:tr>
@@ -1484,7 +1870,6 @@
           </w:tcPr>
           <w:p>
             <w:pPr>
-              <w:ind w:left="40"/>
               <w:rPr>
                 <w:rFonts w:ascii="Arial" w:hAnsi="Arial" w:cs="Arial"/>
                 <w:b/>
@@ -1524,6 +1909,7 @@
               <w:spacing w:before="120"/>
               <w:rPr>
                 <w:rFonts w:ascii="Arial" w:hAnsi="Arial" w:cs="Arial"/>
+                <w:b/>
               </w:rPr>
             </w:pPr>
             <w:r>
@@ -1536,8 +1922,160 @@
             <w:r>
               <w:rPr>
                 <w:rFonts w:ascii="Arial" w:hAnsi="Arial" w:cs="Arial"/>
-              </w:rPr>
-              <w:t>Aucun</w:t>
+                <w:b/>
+              </w:rPr>
+              <w:t>L’</w:t>
+            </w:r>
+            <w:r>
+              <w:rPr>
+                <w:rFonts w:ascii="Arial" w:hAnsi="Arial" w:cs="Arial"/>
+                <w:b/>
+              </w:rPr>
+              <w:t>admin</w:t>
+            </w:r>
+            <w:r>
+              <w:rPr>
+                <w:rFonts w:ascii="Arial" w:hAnsi="Arial" w:cs="Arial"/>
+                <w:b/>
+              </w:rPr>
+              <w:t xml:space="preserve">istrateur, le chef de projet ou le chef d’équipe </w:t>
+            </w:r>
+            <w:r>
+              <w:rPr>
+                <w:rFonts w:ascii="Arial" w:hAnsi="Arial" w:cs="Arial"/>
+                <w:b/>
+              </w:rPr>
+              <w:t>fait la recherche</w:t>
+            </w:r>
+            <w:r>
+              <w:rPr>
+                <w:rFonts w:ascii="Arial" w:hAnsi="Arial" w:cs="Arial"/>
+                <w:b/>
+              </w:rPr>
+              <w:t xml:space="preserve"> </w:t>
+            </w:r>
+            <w:r>
+              <w:rPr>
+                <w:rFonts w:ascii="Arial" w:hAnsi="Arial" w:cs="Arial"/>
+                <w:b/>
+              </w:rPr>
+              <w:t>d’</w:t>
+            </w:r>
+            <w:r>
+              <w:rPr>
+                <w:rFonts w:ascii="Arial" w:hAnsi="Arial" w:cs="Arial"/>
+                <w:b/>
+              </w:rPr>
+              <w:t>un</w:t>
+            </w:r>
+            <w:r>
+              <w:rPr>
+                <w:rFonts w:ascii="Arial" w:hAnsi="Arial" w:cs="Arial"/>
+                <w:b/>
+              </w:rPr>
+              <w:t xml:space="preserve"> employé</w:t>
+            </w:r>
+          </w:p>
+          <w:p>
+            <w:pPr>
+              <w:spacing w:before="120"/>
+              <w:rPr>
+                <w:rFonts w:ascii="Arial" w:hAnsi="Arial" w:cs="Arial"/>
+              </w:rPr>
+            </w:pPr>
+            <w:r>
+              <w:rPr>
+                <w:rFonts w:ascii="Arial" w:hAnsi="Arial" w:cs="Arial"/>
+              </w:rPr>
+              <w:t xml:space="preserve">    </w:t>
+            </w:r>
+            <w:r>
+              <w:rPr>
+                <w:rFonts w:ascii="Arial" w:hAnsi="Arial" w:cs="Arial"/>
+              </w:rPr>
+              <w:t xml:space="preserve">                       Début : 3</w:t>
+            </w:r>
+          </w:p>
+          <w:p>
+            <w:pPr>
+              <w:pStyle w:val="Paragraphedeliste"/>
+              <w:numPr>
+                <w:ilvl w:val="0"/>
+                <w:numId w:val="8"/>
+              </w:numPr>
+              <w:spacing w:before="120" w:after="0" w:line="240" w:lineRule="auto"/>
+              <w:rPr>
+                <w:rFonts w:ascii="Arial" w:hAnsi="Arial" w:cs="Arial"/>
+              </w:rPr>
+            </w:pPr>
+            <w:r>
+              <w:rPr>
+                <w:rFonts w:ascii="Arial" w:hAnsi="Arial" w:cs="Arial"/>
+              </w:rPr>
+              <w:t>L</w:t>
+            </w:r>
+            <w:r>
+              <w:rPr>
+                <w:rFonts w:ascii="Arial" w:hAnsi="Arial" w:cs="Arial"/>
+              </w:rPr>
+              <w:t>’utilisateur</w:t>
+            </w:r>
+            <w:r>
+              <w:rPr>
+                <w:rFonts w:ascii="Arial" w:hAnsi="Arial" w:cs="Arial"/>
+              </w:rPr>
+              <w:t xml:space="preserve"> </w:t>
+            </w:r>
+            <w:r>
+              <w:rPr>
+                <w:rFonts w:ascii="Arial" w:hAnsi="Arial" w:cs="Arial"/>
+              </w:rPr>
+              <w:t>saisie le prénom de l’employé dans la zone de recherche et appuie sur « Recherche ».</w:t>
+            </w:r>
+          </w:p>
+          <w:p>
+            <w:pPr>
+              <w:pStyle w:val="Paragraphedeliste"/>
+              <w:numPr>
+                <w:ilvl w:val="0"/>
+                <w:numId w:val="8"/>
+              </w:numPr>
+              <w:spacing w:before="120" w:after="0" w:line="240" w:lineRule="auto"/>
+              <w:rPr>
+                <w:rFonts w:ascii="Arial" w:hAnsi="Arial" w:cs="Arial"/>
+              </w:rPr>
+            </w:pPr>
+            <w:r>
+              <w:rPr>
+                <w:rFonts w:ascii="Arial" w:hAnsi="Arial" w:cs="Arial"/>
+              </w:rPr>
+              <w:t>Le système trie</w:t>
+            </w:r>
+            <w:r>
+              <w:rPr>
+                <w:rFonts w:ascii="Arial" w:hAnsi="Arial" w:cs="Arial"/>
+              </w:rPr>
+              <w:t xml:space="preserve"> et affiche</w:t>
+            </w:r>
+            <w:r>
+              <w:rPr>
+                <w:rFonts w:ascii="Arial" w:hAnsi="Arial" w:cs="Arial"/>
+              </w:rPr>
+              <w:t xml:space="preserve"> les employés dans la liste selon leur prénom.</w:t>
+            </w:r>
+          </w:p>
+          <w:p>
+            <w:pPr>
+              <w:spacing w:before="120"/>
+              <w:rPr>
+                <w:rFonts w:ascii="Arial" w:hAnsi="Arial" w:cs="Arial"/>
+              </w:rPr>
+            </w:pPr>
+            <w:r>
+              <w:rPr>
+                <w:rFonts w:ascii="Arial" w:hAnsi="Arial" w:cs="Arial"/>
+              </w:rPr>
+              <w:t xml:space="preserve">                           Retour : 4</w:t>
             </w:r>
           </w:p>
           <w:p>
@@ -1620,7 +2158,28 @@
                 <w:rFonts w:ascii="Arial" w:hAnsi="Arial" w:cs="Arial"/>
                 <w:b/>
               </w:rPr>
-              <w:t>istrateur enlève</w:t>
+              <w:t xml:space="preserve">istrateur </w:t>
+            </w:r>
+            <w:r>
+              <w:rPr>
+                <w:rFonts w:ascii="Arial" w:hAnsi="Arial" w:cs="Arial"/>
+                <w:b/>
+              </w:rPr>
+              <w:t xml:space="preserve">souhaite </w:t>
+            </w:r>
+            <w:r>
+              <w:rPr>
+                <w:rFonts w:ascii="Arial" w:hAnsi="Arial" w:cs="Arial"/>
+                <w:b/>
+              </w:rPr>
+              <w:t>retire</w:t>
+            </w:r>
+            <w:r>
+              <w:rPr>
+                <w:rFonts w:ascii="Arial" w:hAnsi="Arial" w:cs="Arial"/>
+                <w:b/>
+              </w:rPr>
+              <w:t>r</w:t>
             </w:r>
             <w:r>
               <w:rPr>
@@ -1634,7 +2193,14 @@
                 <w:rFonts w:ascii="Arial" w:hAnsi="Arial" w:cs="Arial"/>
                 <w:b/>
               </w:rPr>
-              <w:t>Nouvel employé</w:t>
+              <w:t>employé</w:t>
+            </w:r>
+            <w:r>
+              <w:rPr>
+                <w:rFonts w:ascii="Arial" w:hAnsi="Arial" w:cs="Arial"/>
+                <w:b/>
+              </w:rPr>
+              <w:t xml:space="preserve"> de la liste des nouveaux employés</w:t>
             </w:r>
           </w:p>
           <w:p>
@@ -1662,7 +2228,7 @@
               <w:pStyle w:val="Paragraphedeliste"/>
               <w:numPr>
                 <w:ilvl w:val="0"/>
-                <w:numId w:val="8"/>
+                <w:numId w:val="11"/>
               </w:numPr>
               <w:spacing w:before="120" w:after="0" w:line="240" w:lineRule="auto"/>
               <w:rPr>
@@ -1691,73 +2257,37 @@
               <w:rPr>
                 <w:rFonts w:ascii="Arial" w:hAnsi="Arial" w:cs="Arial"/>
               </w:rPr>
-              <w:t xml:space="preserve"> </w:t>
-            </w:r>
-            <w:r>
-              <w:rPr>
-                <w:rFonts w:ascii="Arial" w:hAnsi="Arial" w:cs="Arial"/>
-              </w:rPr>
-              <w:t>appuie</w:t>
-            </w:r>
-            <w:r>
-              <w:rPr>
-                <w:rFonts w:ascii="Arial" w:hAnsi="Arial" w:cs="Arial"/>
-              </w:rPr>
-              <w:t xml:space="preserve"> sur le </w:t>
-            </w:r>
-            <w:r>
-              <w:rPr>
-                <w:rFonts w:ascii="Arial" w:hAnsi="Arial" w:cs="Arial"/>
-              </w:rPr>
-              <w:t>bouton</w:t>
-            </w:r>
-            <w:r>
-              <w:rPr>
-                <w:rFonts w:ascii="Arial" w:hAnsi="Arial" w:cs="Arial"/>
-              </w:rPr>
-              <w:t xml:space="preserve"> </w:t>
-            </w:r>
-            <w:r>
-              <w:rPr>
-                <w:rFonts w:ascii="Arial" w:hAnsi="Arial" w:cs="Arial"/>
-              </w:rPr>
-              <w:t>« S</w:t>
-            </w:r>
-            <w:r>
-              <w:rPr>
-                <w:rFonts w:ascii="Arial" w:hAnsi="Arial" w:cs="Arial"/>
-              </w:rPr>
-              <w:t>upprimer</w:t>
-            </w:r>
-            <w:r>
-              <w:rPr>
-                <w:rFonts w:ascii="Arial" w:hAnsi="Arial" w:cs="Arial"/>
-              </w:rPr>
-              <w:t> »</w:t>
-            </w:r>
-            <w:r>
-              <w:rPr>
-                <w:rFonts w:ascii="Arial" w:hAnsi="Arial" w:cs="Arial"/>
-              </w:rPr>
-              <w:t xml:space="preserve"> </w:t>
-            </w:r>
-            <w:r>
-              <w:rPr>
-                <w:rFonts w:ascii="Arial" w:hAnsi="Arial" w:cs="Arial"/>
-              </w:rPr>
-              <w:t>après avoir sélectio</w:t>
-            </w:r>
-            <w:r>
-              <w:rPr>
-                <w:rFonts w:ascii="Arial" w:hAnsi="Arial" w:cs="Arial"/>
-              </w:rPr>
-              <w:t>nné l’employé</w:t>
-            </w:r>
-            <w:r>
-              <w:rPr>
-                <w:rFonts w:ascii="Arial" w:hAnsi="Arial" w:cs="Arial"/>
-              </w:rPr>
-              <w:t xml:space="preserve"> qu’il souhaite effacer</w:t>
+              <w:t xml:space="preserve"> sélectio</w:t>
+            </w:r>
+            <w:r>
+              <w:rPr>
+                <w:rFonts w:ascii="Arial" w:hAnsi="Arial" w:cs="Arial"/>
+              </w:rPr>
+              <w:t>nne</w:t>
+            </w:r>
+            <w:r>
+              <w:rPr>
+                <w:rFonts w:ascii="Arial" w:hAnsi="Arial" w:cs="Arial"/>
+              </w:rPr>
+              <w:t xml:space="preserve"> l’employé</w:t>
+            </w:r>
+            <w:r>
+              <w:rPr>
+                <w:rFonts w:ascii="Arial" w:hAnsi="Arial" w:cs="Arial"/>
+              </w:rPr>
+              <w:t xml:space="preserve"> qu’il souhaite retirer de la liste e</w:t>
+            </w:r>
+            <w:r>
+              <w:rPr>
+                <w:rFonts w:ascii="Arial" w:hAnsi="Arial" w:cs="Arial"/>
+              </w:rPr>
+              <w:t>t appuie sur le bouton « Retirer</w:t>
+            </w:r>
+            <w:r>
+              <w:rPr>
+                <w:rFonts w:ascii="Arial" w:hAnsi="Arial" w:cs="Arial"/>
+              </w:rPr>
+              <w:t>»</w:t>
             </w:r>
             <w:r>
               <w:rPr>
@@ -1771,7 +2301,7 @@
               <w:pStyle w:val="Paragraphedeliste"/>
               <w:numPr>
                 <w:ilvl w:val="0"/>
-                <w:numId w:val="8"/>
+                <w:numId w:val="11"/>
               </w:numPr>
               <w:spacing w:before="120" w:after="0" w:line="240" w:lineRule="auto"/>
               <w:rPr>
@@ -1782,43 +2312,13 @@
               <w:rPr>
                 <w:rFonts w:ascii="Arial" w:hAnsi="Arial" w:cs="Arial"/>
               </w:rPr>
-              <w:t xml:space="preserve">Un message </w:t>
-            </w:r>
-            <w:r>
-              <w:rPr>
-                <w:rFonts w:ascii="Arial" w:hAnsi="Arial" w:cs="Arial"/>
-              </w:rPr>
-              <w:t>de confirmation</w:t>
-            </w:r>
-            <w:r>
-              <w:rPr>
-                <w:rFonts w:ascii="Arial" w:hAnsi="Arial" w:cs="Arial"/>
-              </w:rPr>
-              <w:t xml:space="preserve"> détaillé</w:t>
-            </w:r>
-            <w:r>
-              <w:rPr>
-                <w:rFonts w:ascii="Arial" w:hAnsi="Arial" w:cs="Arial"/>
-              </w:rPr>
-              <w:t xml:space="preserve"> </w:t>
-            </w:r>
-            <w:r>
-              <w:rPr>
-                <w:rFonts w:ascii="Arial" w:hAnsi="Arial" w:cs="Arial"/>
-              </w:rPr>
-              <w:t>apparait</w:t>
-            </w:r>
-            <w:r>
-              <w:rPr>
-                <w:rFonts w:ascii="Arial" w:hAnsi="Arial" w:cs="Arial"/>
-              </w:rPr>
-              <w:t xml:space="preserve"> à l’écran</w:t>
-            </w:r>
-            <w:r>
-              <w:rPr>
-                <w:rFonts w:ascii="Arial" w:hAnsi="Arial" w:cs="Arial"/>
-              </w:rPr>
-              <w:t>.</w:t>
+              <w:t>Le</w:t>
+            </w:r>
+            <w:r>
+              <w:rPr>
+                <w:rFonts w:ascii="Arial" w:hAnsi="Arial" w:cs="Arial"/>
+              </w:rPr>
+              <w:t xml:space="preserve"> système affiche un message de confirmation de retrait.</w:t>
             </w:r>
           </w:p>
           <w:p>
@@ -1826,7 +2326,7 @@
               <w:pStyle w:val="Paragraphedeliste"/>
               <w:numPr>
                 <w:ilvl w:val="0"/>
-                <w:numId w:val="8"/>
+                <w:numId w:val="11"/>
               </w:numPr>
               <w:spacing w:before="120" w:after="0" w:line="240" w:lineRule="auto"/>
               <w:rPr>
@@ -1855,13 +2355,1206 @@
               <w:rPr>
                 <w:rFonts w:ascii="Arial" w:hAnsi="Arial" w:cs="Arial"/>
               </w:rPr>
-              <w:t>confirme la suppression</w:t>
+              <w:t>confirme le retrait</w:t>
             </w:r>
             <w:r>
               <w:rPr>
                 <w:rFonts w:ascii="Arial" w:hAnsi="Arial" w:cs="Arial"/>
               </w:rPr>
               <w:t>.</w:t>
+            </w:r>
+          </w:p>
+          <w:p>
+            <w:pPr>
+              <w:spacing w:before="120"/>
+              <w:rPr>
+                <w:rFonts w:ascii="Arial" w:hAnsi="Arial" w:cs="Arial"/>
+              </w:rPr>
+            </w:pPr>
+            <w:r>
+              <w:rPr>
+                <w:rFonts w:ascii="Arial" w:hAnsi="Arial" w:cs="Arial"/>
+              </w:rPr>
+              <w:t xml:space="preserve">                           Fin</w:t>
+            </w:r>
+            <w:r>
+              <w:rPr>
+                <w:rFonts w:ascii="Arial" w:hAnsi="Arial" w:cs="Arial"/>
+              </w:rPr>
+              <w:t> : 12</w:t>
+            </w:r>
+          </w:p>
+          <w:p>
+            <w:pPr>
+              <w:spacing w:before="120"/>
+              <w:rPr>
+                <w:rFonts w:ascii="Arial" w:hAnsi="Arial" w:cs="Arial"/>
+                <w:b/>
+              </w:rPr>
+            </w:pPr>
+            <w:r>
+              <w:rPr>
+                <w:rFonts w:ascii="Arial" w:hAnsi="Arial" w:cs="Arial"/>
+                <w:b/>
+              </w:rPr>
+              <w:t xml:space="preserve">               </w:t>
+            </w:r>
+            <w:r>
+              <w:rPr>
+                <w:rFonts w:ascii="Arial" w:hAnsi="Arial" w:cs="Arial"/>
+                <w:b/>
+              </w:rPr>
+              <w:t>L’</w:t>
+            </w:r>
+            <w:r>
+              <w:rPr>
+                <w:rFonts w:ascii="Arial" w:hAnsi="Arial" w:cs="Arial"/>
+                <w:b/>
+              </w:rPr>
+              <w:t xml:space="preserve">administrateur </w:t>
+            </w:r>
+            <w:r>
+              <w:rPr>
+                <w:rFonts w:ascii="Arial" w:hAnsi="Arial" w:cs="Arial"/>
+                <w:b/>
+              </w:rPr>
+              <w:t xml:space="preserve">souhaite </w:t>
+            </w:r>
+            <w:r>
+              <w:rPr>
+                <w:rFonts w:ascii="Arial" w:hAnsi="Arial" w:cs="Arial"/>
+                <w:b/>
+              </w:rPr>
+              <w:t>désactive</w:t>
+            </w:r>
+            <w:r>
+              <w:rPr>
+                <w:rFonts w:ascii="Arial" w:hAnsi="Arial" w:cs="Arial"/>
+                <w:b/>
+              </w:rPr>
+              <w:t>r</w:t>
+            </w:r>
+            <w:r>
+              <w:rPr>
+                <w:rFonts w:ascii="Arial" w:hAnsi="Arial" w:cs="Arial"/>
+                <w:b/>
+              </w:rPr>
+              <w:t xml:space="preserve"> un </w:t>
+            </w:r>
+            <w:r>
+              <w:rPr>
+                <w:rFonts w:ascii="Arial" w:hAnsi="Arial" w:cs="Arial"/>
+                <w:b/>
+              </w:rPr>
+              <w:t>employé</w:t>
+            </w:r>
+          </w:p>
+          <w:p>
+            <w:pPr>
+              <w:spacing w:before="120"/>
+              <w:rPr>
+                <w:rFonts w:ascii="Arial" w:hAnsi="Arial" w:cs="Arial"/>
+              </w:rPr>
+            </w:pPr>
+            <w:r>
+              <w:rPr>
+                <w:rFonts w:ascii="Arial" w:hAnsi="Arial" w:cs="Arial"/>
+              </w:rPr>
+              <w:t xml:space="preserve">    </w:t>
+            </w:r>
+            <w:r>
+              <w:rPr>
+                <w:rFonts w:ascii="Arial" w:hAnsi="Arial" w:cs="Arial"/>
+              </w:rPr>
+              <w:t xml:space="preserve">                       Début</w:t>
+            </w:r>
+          </w:p>
+          <w:p>
+            <w:pPr>
+              <w:pStyle w:val="Paragraphedeliste"/>
+              <w:numPr>
+                <w:ilvl w:val="0"/>
+                <w:numId w:val="16"/>
+              </w:numPr>
+              <w:spacing w:before="120" w:after="0" w:line="240" w:lineRule="auto"/>
+              <w:rPr>
+                <w:rFonts w:ascii="Arial" w:hAnsi="Arial" w:cs="Arial"/>
+              </w:rPr>
+            </w:pPr>
+            <w:r>
+              <w:rPr>
+                <w:rFonts w:ascii="Arial" w:hAnsi="Arial" w:cs="Arial"/>
+              </w:rPr>
+              <w:t>L’administrateur</w:t>
+            </w:r>
+            <w:r>
+              <w:rPr>
+                <w:rFonts w:ascii="Arial" w:hAnsi="Arial" w:cs="Arial"/>
+              </w:rPr>
+              <w:t xml:space="preserve"> sélectionne </w:t>
+            </w:r>
+            <w:r>
+              <w:rPr>
+                <w:rFonts w:ascii="Arial" w:hAnsi="Arial" w:cs="Arial"/>
+              </w:rPr>
+              <w:t xml:space="preserve">«Employé» </w:t>
+            </w:r>
+            <w:r>
+              <w:rPr>
+                <w:rFonts w:ascii="Arial" w:hAnsi="Arial" w:cs="Arial"/>
+              </w:rPr>
+              <w:t>dans le menu « </w:t>
+            </w:r>
+            <w:r>
+              <w:rPr>
+                <w:rFonts w:ascii="Arial" w:hAnsi="Arial" w:cs="Arial"/>
+              </w:rPr>
+              <w:t>Personnel </w:t>
+            </w:r>
+            <w:r>
+              <w:rPr>
+                <w:rFonts w:ascii="Arial" w:hAnsi="Arial" w:cs="Arial"/>
+              </w:rPr>
+              <w:t>».</w:t>
+            </w:r>
+          </w:p>
+          <w:p>
+            <w:pPr>
+              <w:pStyle w:val="Paragraphedeliste"/>
+              <w:numPr>
+                <w:ilvl w:val="0"/>
+                <w:numId w:val="16"/>
+              </w:numPr>
+              <w:spacing w:before="120" w:after="0" w:line="240" w:lineRule="auto"/>
+              <w:rPr>
+                <w:rFonts w:ascii="Arial" w:hAnsi="Arial" w:cs="Arial"/>
+              </w:rPr>
+            </w:pPr>
+            <w:r>
+              <w:rPr>
+                <w:rFonts w:ascii="Arial" w:hAnsi="Arial" w:cs="Arial"/>
+              </w:rPr>
+              <w:t>Le système affiche la fenêtre « </w:t>
+            </w:r>
+            <w:proofErr w:type="spellStart"/>
+            <w:r>
+              <w:rPr>
+                <w:rFonts w:ascii="Arial" w:hAnsi="Arial" w:cs="Arial"/>
+              </w:rPr>
+              <w:t>Texcel</w:t>
+            </w:r>
+            <w:proofErr w:type="spellEnd"/>
+            <w:r>
+              <w:rPr>
+                <w:rFonts w:ascii="Arial" w:hAnsi="Arial" w:cs="Arial"/>
+              </w:rPr>
+              <w:t xml:space="preserve"> </w:t>
+            </w:r>
+            <w:r>
+              <w:rPr>
+                <w:rFonts w:ascii="Arial" w:hAnsi="Arial" w:cs="Arial"/>
+              </w:rPr>
+              <w:t>– Gestion –</w:t>
+            </w:r>
+            <w:r>
+              <w:rPr>
+                <w:rFonts w:ascii="Arial" w:hAnsi="Arial" w:cs="Arial"/>
+              </w:rPr>
+              <w:t xml:space="preserve"> </w:t>
+            </w:r>
+            <w:r>
+              <w:rPr>
+                <w:rFonts w:ascii="Arial" w:hAnsi="Arial" w:cs="Arial"/>
+              </w:rPr>
+              <w:t>Employé</w:t>
+            </w:r>
+            <w:r>
+              <w:rPr>
+                <w:rFonts w:ascii="Arial" w:hAnsi="Arial" w:cs="Arial"/>
+              </w:rPr>
+              <w:t>»</w:t>
+            </w:r>
+          </w:p>
+          <w:p>
+            <w:pPr>
+              <w:pStyle w:val="Paragraphedeliste"/>
+              <w:numPr>
+                <w:ilvl w:val="0"/>
+                <w:numId w:val="16"/>
+              </w:numPr>
+              <w:spacing w:before="120" w:after="0" w:line="240" w:lineRule="auto"/>
+              <w:rPr>
+                <w:rFonts w:ascii="Arial" w:hAnsi="Arial" w:cs="Arial"/>
+              </w:rPr>
+            </w:pPr>
+            <w:r>
+              <w:rPr>
+                <w:rFonts w:ascii="Arial" w:hAnsi="Arial" w:cs="Arial"/>
+              </w:rPr>
+              <w:t xml:space="preserve">L’administrateur </w:t>
+            </w:r>
+            <w:r>
+              <w:rPr>
+                <w:rFonts w:ascii="Arial" w:hAnsi="Arial" w:cs="Arial"/>
+              </w:rPr>
+              <w:t>sélectionne un employé et appuie sur le bouton « </w:t>
+            </w:r>
+            <w:r>
+              <w:rPr>
+                <w:rFonts w:ascii="Arial" w:hAnsi="Arial" w:cs="Arial"/>
+              </w:rPr>
+              <w:t>Désactiver</w:t>
+            </w:r>
+            <w:r>
+              <w:rPr>
+                <w:rFonts w:ascii="Arial" w:hAnsi="Arial" w:cs="Arial"/>
+              </w:rPr>
+              <w:t> »</w:t>
+            </w:r>
+            <w:r>
+              <w:rPr>
+                <w:rFonts w:ascii="Arial" w:hAnsi="Arial" w:cs="Arial"/>
+              </w:rPr>
+              <w:t>.</w:t>
+            </w:r>
+          </w:p>
+          <w:p>
+            <w:pPr>
+              <w:pStyle w:val="Paragraphedeliste"/>
+              <w:numPr>
+                <w:ilvl w:val="0"/>
+                <w:numId w:val="16"/>
+              </w:numPr>
+              <w:spacing w:before="120" w:after="0" w:line="240" w:lineRule="auto"/>
+              <w:rPr>
+                <w:rFonts w:ascii="Arial" w:hAnsi="Arial" w:cs="Arial"/>
+              </w:rPr>
+            </w:pPr>
+            <w:r>
+              <w:rPr>
+                <w:rFonts w:ascii="Arial" w:hAnsi="Arial" w:cs="Arial"/>
+              </w:rPr>
+              <w:t xml:space="preserve">Le système affiche un message de </w:t>
+            </w:r>
+            <w:r>
+              <w:rPr>
+                <w:rFonts w:ascii="Arial" w:hAnsi="Arial" w:cs="Arial"/>
+              </w:rPr>
+              <w:t>désactivation</w:t>
+            </w:r>
+            <w:r>
+              <w:rPr>
+                <w:rFonts w:ascii="Arial" w:hAnsi="Arial" w:cs="Arial"/>
+              </w:rPr>
+              <w:t>.</w:t>
+            </w:r>
+          </w:p>
+          <w:p>
+            <w:pPr>
+              <w:pStyle w:val="Paragraphedeliste"/>
+              <w:numPr>
+                <w:ilvl w:val="0"/>
+                <w:numId w:val="16"/>
+              </w:numPr>
+              <w:spacing w:before="120" w:after="0" w:line="240" w:lineRule="auto"/>
+              <w:rPr>
+                <w:rFonts w:ascii="Arial" w:hAnsi="Arial" w:cs="Arial"/>
+              </w:rPr>
+            </w:pPr>
+            <w:r>
+              <w:rPr>
+                <w:rFonts w:ascii="Arial" w:hAnsi="Arial" w:cs="Arial"/>
+              </w:rPr>
+              <w:lastRenderedPageBreak/>
+              <w:t xml:space="preserve">L’administrateur confirme la </w:t>
+            </w:r>
+            <w:r>
+              <w:rPr>
+                <w:rFonts w:ascii="Arial" w:hAnsi="Arial" w:cs="Arial"/>
+              </w:rPr>
+              <w:t>désactivation</w:t>
+            </w:r>
+            <w:r>
+              <w:rPr>
+                <w:rFonts w:ascii="Arial" w:hAnsi="Arial" w:cs="Arial"/>
+              </w:rPr>
+              <w:t>.</w:t>
+            </w:r>
+          </w:p>
+          <w:p>
+            <w:pPr>
+              <w:pStyle w:val="Paragraphedeliste"/>
+              <w:numPr>
+                <w:ilvl w:val="0"/>
+                <w:numId w:val="16"/>
+              </w:numPr>
+              <w:spacing w:before="120" w:after="0" w:line="240" w:lineRule="auto"/>
+              <w:rPr>
+                <w:rFonts w:ascii="Arial" w:hAnsi="Arial" w:cs="Arial"/>
+              </w:rPr>
+            </w:pPr>
+            <w:r>
+              <w:rPr>
+                <w:rFonts w:ascii="Arial" w:hAnsi="Arial" w:cs="Arial"/>
+              </w:rPr>
+              <w:t xml:space="preserve">Le système </w:t>
+            </w:r>
+            <w:r>
+              <w:rPr>
+                <w:rFonts w:ascii="Arial" w:hAnsi="Arial" w:cs="Arial"/>
+              </w:rPr>
+              <w:t xml:space="preserve">sauvegarde la </w:t>
+            </w:r>
+            <w:r>
+              <w:rPr>
+                <w:rFonts w:ascii="Arial" w:hAnsi="Arial" w:cs="Arial"/>
+              </w:rPr>
+              <w:t>désactivation</w:t>
+            </w:r>
+            <w:r>
+              <w:rPr>
+                <w:rFonts w:ascii="Arial" w:hAnsi="Arial" w:cs="Arial"/>
+              </w:rPr>
+              <w:t>.</w:t>
+            </w:r>
+          </w:p>
+          <w:p>
+            <w:pPr>
+              <w:pStyle w:val="Paragraphedeliste"/>
+              <w:numPr>
+                <w:ilvl w:val="0"/>
+                <w:numId w:val="16"/>
+              </w:numPr>
+              <w:spacing w:before="120" w:after="0" w:line="240" w:lineRule="auto"/>
+              <w:rPr>
+                <w:rFonts w:ascii="Arial" w:hAnsi="Arial" w:cs="Arial"/>
+              </w:rPr>
+            </w:pPr>
+            <w:r>
+              <w:rPr>
+                <w:rFonts w:ascii="Arial" w:hAnsi="Arial" w:cs="Arial"/>
+              </w:rPr>
+              <w:t xml:space="preserve">Le système </w:t>
+            </w:r>
+            <w:r>
+              <w:rPr>
+                <w:rFonts w:ascii="Arial" w:hAnsi="Arial" w:cs="Arial"/>
+              </w:rPr>
+              <w:t>rafraîchit la liste des employés</w:t>
+            </w:r>
+            <w:r>
+              <w:rPr>
+                <w:rFonts w:ascii="Arial" w:hAnsi="Arial" w:cs="Arial"/>
+              </w:rPr>
+              <w:t xml:space="preserve"> et place  le focus sur le prochain employé</w:t>
+            </w:r>
+            <w:r>
+              <w:rPr>
+                <w:rFonts w:ascii="Arial" w:hAnsi="Arial" w:cs="Arial"/>
+              </w:rPr>
+              <w:t>.</w:t>
+            </w:r>
+          </w:p>
+          <w:p>
+            <w:pPr>
+              <w:spacing w:before="120"/>
+              <w:rPr>
+                <w:rFonts w:ascii="Arial" w:hAnsi="Arial" w:cs="Arial"/>
+              </w:rPr>
+            </w:pPr>
+            <w:r>
+              <w:rPr>
+                <w:rFonts w:ascii="Arial" w:hAnsi="Arial" w:cs="Arial"/>
+              </w:rPr>
+              <w:t xml:space="preserve">                           Fin</w:t>
+            </w:r>
+          </w:p>
+          <w:p>
+            <w:pPr>
+              <w:spacing w:before="120"/>
+              <w:rPr>
+                <w:rFonts w:ascii="Arial" w:hAnsi="Arial" w:cs="Arial"/>
+              </w:rPr>
+            </w:pPr>
+          </w:p>
+          <w:p>
+            <w:pPr>
+              <w:spacing w:before="120"/>
+              <w:rPr>
+                <w:rFonts w:ascii="Arial" w:hAnsi="Arial" w:cs="Arial"/>
+                <w:b/>
+              </w:rPr>
+            </w:pPr>
+            <w:r>
+              <w:rPr>
+                <w:rFonts w:ascii="Arial" w:hAnsi="Arial" w:cs="Arial"/>
+                <w:b/>
+              </w:rPr>
+              <w:t xml:space="preserve">              </w:t>
+            </w:r>
+            <w:r>
+              <w:rPr>
+                <w:rFonts w:ascii="Arial" w:hAnsi="Arial" w:cs="Arial"/>
+                <w:b/>
+              </w:rPr>
+              <w:t>L’</w:t>
+            </w:r>
+            <w:r>
+              <w:rPr>
+                <w:rFonts w:ascii="Arial" w:hAnsi="Arial" w:cs="Arial"/>
+                <w:b/>
+              </w:rPr>
+              <w:t xml:space="preserve">administrateur </w:t>
+            </w:r>
+            <w:r>
+              <w:rPr>
+                <w:rFonts w:ascii="Arial" w:hAnsi="Arial" w:cs="Arial"/>
+                <w:b/>
+              </w:rPr>
+              <w:t xml:space="preserve">souhaite </w:t>
+            </w:r>
+            <w:r>
+              <w:rPr>
+                <w:rFonts w:ascii="Arial" w:hAnsi="Arial" w:cs="Arial"/>
+                <w:b/>
+              </w:rPr>
+              <w:t>modifier un employé</w:t>
+            </w:r>
+          </w:p>
+          <w:p>
+            <w:pPr>
+              <w:spacing w:before="120"/>
+              <w:rPr>
+                <w:rFonts w:ascii="Arial" w:hAnsi="Arial" w:cs="Arial"/>
+              </w:rPr>
+            </w:pPr>
+            <w:r>
+              <w:rPr>
+                <w:rFonts w:ascii="Arial" w:hAnsi="Arial" w:cs="Arial"/>
+              </w:rPr>
+              <w:t xml:space="preserve">    </w:t>
+            </w:r>
+            <w:r>
+              <w:rPr>
+                <w:rFonts w:ascii="Arial" w:hAnsi="Arial" w:cs="Arial"/>
+              </w:rPr>
+              <w:t xml:space="preserve">                       Début</w:t>
+            </w:r>
+          </w:p>
+          <w:p>
+            <w:pPr>
+              <w:pStyle w:val="Paragraphedeliste"/>
+              <w:numPr>
+                <w:ilvl w:val="0"/>
+                <w:numId w:val="17"/>
+              </w:numPr>
+              <w:spacing w:before="120" w:after="0" w:line="240" w:lineRule="auto"/>
+              <w:rPr>
+                <w:rFonts w:ascii="Arial" w:hAnsi="Arial" w:cs="Arial"/>
+              </w:rPr>
+            </w:pPr>
+            <w:r>
+              <w:rPr>
+                <w:rFonts w:ascii="Arial" w:hAnsi="Arial" w:cs="Arial"/>
+              </w:rPr>
+              <w:t>L’administrateur</w:t>
+            </w:r>
+            <w:r>
+              <w:rPr>
+                <w:rFonts w:ascii="Arial" w:hAnsi="Arial" w:cs="Arial"/>
+              </w:rPr>
+              <w:t xml:space="preserve"> sélectionne </w:t>
+            </w:r>
+            <w:r>
+              <w:rPr>
+                <w:rFonts w:ascii="Arial" w:hAnsi="Arial" w:cs="Arial"/>
+              </w:rPr>
+              <w:t xml:space="preserve">« Employé » </w:t>
+            </w:r>
+            <w:r>
+              <w:rPr>
+                <w:rFonts w:ascii="Arial" w:hAnsi="Arial" w:cs="Arial"/>
+              </w:rPr>
+              <w:t>dans le menu « </w:t>
+            </w:r>
+            <w:r>
+              <w:rPr>
+                <w:rFonts w:ascii="Arial" w:hAnsi="Arial" w:cs="Arial"/>
+              </w:rPr>
+              <w:t>Personnel</w:t>
+            </w:r>
+            <w:r>
+              <w:rPr>
+                <w:rFonts w:ascii="Arial" w:hAnsi="Arial" w:cs="Arial"/>
+              </w:rPr>
+              <w:t> ».</w:t>
+            </w:r>
+          </w:p>
+          <w:p>
+            <w:pPr>
+              <w:pStyle w:val="Paragraphedeliste"/>
+              <w:numPr>
+                <w:ilvl w:val="0"/>
+                <w:numId w:val="17"/>
+              </w:numPr>
+              <w:spacing w:before="120" w:after="0" w:line="240" w:lineRule="auto"/>
+              <w:rPr>
+                <w:rFonts w:ascii="Arial" w:hAnsi="Arial" w:cs="Arial"/>
+              </w:rPr>
+            </w:pPr>
+            <w:r>
+              <w:rPr>
+                <w:rFonts w:ascii="Arial" w:hAnsi="Arial" w:cs="Arial"/>
+              </w:rPr>
+              <w:t>Le système affiche la fenêtre « </w:t>
+            </w:r>
+            <w:proofErr w:type="spellStart"/>
+            <w:r>
+              <w:rPr>
+                <w:rFonts w:ascii="Arial" w:hAnsi="Arial" w:cs="Arial"/>
+              </w:rPr>
+              <w:t>Texcel</w:t>
+            </w:r>
+            <w:proofErr w:type="spellEnd"/>
+            <w:r>
+              <w:rPr>
+                <w:rFonts w:ascii="Arial" w:hAnsi="Arial" w:cs="Arial"/>
+              </w:rPr>
+              <w:t xml:space="preserve"> – </w:t>
+            </w:r>
+            <w:r>
+              <w:rPr>
+                <w:rFonts w:ascii="Arial" w:hAnsi="Arial" w:cs="Arial"/>
+              </w:rPr>
+              <w:t>Gestion - Employé ».</w:t>
+            </w:r>
+          </w:p>
+          <w:p>
+            <w:pPr>
+              <w:pStyle w:val="Paragraphedeliste"/>
+              <w:numPr>
+                <w:ilvl w:val="0"/>
+                <w:numId w:val="17"/>
+              </w:numPr>
+              <w:spacing w:before="120" w:after="0" w:line="240" w:lineRule="auto"/>
+              <w:rPr>
+                <w:rFonts w:ascii="Arial" w:hAnsi="Arial" w:cs="Arial"/>
+              </w:rPr>
+            </w:pPr>
+            <w:r>
+              <w:rPr>
+                <w:rFonts w:ascii="Arial" w:hAnsi="Arial" w:cs="Arial"/>
+              </w:rPr>
+              <w:t xml:space="preserve">L’administrateur sélectionne un </w:t>
+            </w:r>
+            <w:r>
+              <w:rPr>
+                <w:rFonts w:ascii="Arial" w:hAnsi="Arial" w:cs="Arial"/>
+              </w:rPr>
+              <w:t>employé et appuie sur « Détail » (ou double-clique sur l’employé)</w:t>
+            </w:r>
+            <w:r>
+              <w:rPr>
+                <w:rFonts w:ascii="Arial" w:hAnsi="Arial" w:cs="Arial"/>
+              </w:rPr>
+              <w:t>.</w:t>
+            </w:r>
+          </w:p>
+          <w:p>
+            <w:pPr>
+              <w:pStyle w:val="Paragraphedeliste"/>
+              <w:widowControl w:val="0"/>
+              <w:numPr>
+                <w:ilvl w:val="0"/>
+                <w:numId w:val="17"/>
+              </w:numPr>
+              <w:tabs>
+                <w:tab w:val="left" w:pos="460"/>
+              </w:tabs>
+              <w:autoSpaceDE w:val="0"/>
+              <w:autoSpaceDN w:val="0"/>
+              <w:adjustRightInd w:val="0"/>
+              <w:spacing w:before="21" w:after="0" w:line="240" w:lineRule="exact"/>
+              <w:ind w:right="88"/>
+              <w:jc w:val="both"/>
+              <w:rPr>
+                <w:rFonts w:ascii="Arial" w:hAnsi="Arial" w:cs="Arial"/>
+              </w:rPr>
+            </w:pPr>
+            <w:r>
+              <w:rPr>
+                <w:rFonts w:ascii="Arial" w:hAnsi="Arial" w:cs="Arial"/>
+              </w:rPr>
+              <w:t>Le système affiche la fenêtre « </w:t>
+            </w:r>
+            <w:proofErr w:type="spellStart"/>
+            <w:r>
+              <w:rPr>
+                <w:rFonts w:ascii="Arial" w:hAnsi="Arial" w:cs="Arial"/>
+              </w:rPr>
+              <w:t>Texcel</w:t>
+            </w:r>
+            <w:proofErr w:type="spellEnd"/>
+            <w:r>
+              <w:rPr>
+                <w:rFonts w:ascii="Arial" w:hAnsi="Arial" w:cs="Arial"/>
+              </w:rPr>
+              <w:t xml:space="preserve"> – Détails – Employé</w:t>
+            </w:r>
+            <w:r>
+              <w:rPr>
+                <w:rFonts w:ascii="Arial" w:hAnsi="Arial" w:cs="Arial"/>
+              </w:rPr>
+              <w:t> ».</w:t>
+            </w:r>
+          </w:p>
+          <w:p>
+            <w:pPr>
+              <w:pStyle w:val="Paragraphedeliste"/>
+              <w:widowControl w:val="0"/>
+              <w:numPr>
+                <w:ilvl w:val="0"/>
+                <w:numId w:val="17"/>
+              </w:numPr>
+              <w:tabs>
+                <w:tab w:val="left" w:pos="460"/>
+              </w:tabs>
+              <w:autoSpaceDE w:val="0"/>
+              <w:autoSpaceDN w:val="0"/>
+              <w:adjustRightInd w:val="0"/>
+              <w:spacing w:before="21" w:after="0" w:line="240" w:lineRule="exact"/>
+              <w:ind w:right="88"/>
+              <w:jc w:val="both"/>
+              <w:rPr>
+                <w:rFonts w:ascii="Arial" w:hAnsi="Arial" w:cs="Arial"/>
+              </w:rPr>
+            </w:pPr>
+            <w:r>
+              <w:rPr>
+                <w:rFonts w:ascii="Arial" w:hAnsi="Arial" w:cs="Arial"/>
+              </w:rPr>
+              <w:t>L’administrateur appuie sur le bouton « Modifier ».</w:t>
+            </w:r>
+          </w:p>
+          <w:p>
+            <w:pPr>
+              <w:pStyle w:val="Paragraphedeliste"/>
+              <w:widowControl w:val="0"/>
+              <w:numPr>
+                <w:ilvl w:val="0"/>
+                <w:numId w:val="17"/>
+              </w:numPr>
+              <w:tabs>
+                <w:tab w:val="left" w:pos="460"/>
+              </w:tabs>
+              <w:autoSpaceDE w:val="0"/>
+              <w:autoSpaceDN w:val="0"/>
+              <w:adjustRightInd w:val="0"/>
+              <w:spacing w:before="21" w:after="0" w:line="240" w:lineRule="exact"/>
+              <w:ind w:right="88"/>
+              <w:jc w:val="both"/>
+              <w:rPr>
+                <w:rFonts w:ascii="Arial" w:hAnsi="Arial" w:cs="Arial"/>
+              </w:rPr>
+            </w:pPr>
+            <w:r>
+              <w:rPr>
+                <w:rFonts w:ascii="Arial" w:hAnsi="Arial" w:cs="Arial"/>
+              </w:rPr>
+              <w:t>Le système permet la modification des champs.</w:t>
+            </w:r>
+          </w:p>
+          <w:p>
+            <w:pPr>
+              <w:pStyle w:val="Paragraphedeliste"/>
+              <w:widowControl w:val="0"/>
+              <w:numPr>
+                <w:ilvl w:val="0"/>
+                <w:numId w:val="17"/>
+              </w:numPr>
+              <w:tabs>
+                <w:tab w:val="left" w:pos="460"/>
+              </w:tabs>
+              <w:autoSpaceDE w:val="0"/>
+              <w:autoSpaceDN w:val="0"/>
+              <w:adjustRightInd w:val="0"/>
+              <w:spacing w:before="21" w:after="0" w:line="240" w:lineRule="exact"/>
+              <w:ind w:right="88"/>
+              <w:jc w:val="both"/>
+              <w:rPr>
+                <w:rFonts w:ascii="Arial" w:hAnsi="Arial" w:cs="Arial"/>
+              </w:rPr>
+            </w:pPr>
+            <w:r>
+              <w:rPr>
+                <w:rFonts w:ascii="Arial" w:hAnsi="Arial" w:cs="Arial"/>
+              </w:rPr>
+              <w:t xml:space="preserve">L’administrateur </w:t>
+            </w:r>
+            <w:r>
+              <w:rPr>
+                <w:rFonts w:ascii="Arial" w:hAnsi="Arial" w:cs="Arial"/>
+              </w:rPr>
+              <w:t>modifie l</w:t>
+            </w:r>
+            <w:r>
+              <w:rPr>
+                <w:rFonts w:ascii="Arial" w:hAnsi="Arial" w:cs="Arial"/>
+              </w:rPr>
+              <w:t>es champs</w:t>
+            </w:r>
+            <w:r>
+              <w:rPr>
+                <w:rFonts w:ascii="Arial" w:hAnsi="Arial" w:cs="Arial"/>
+              </w:rPr>
+              <w:t xml:space="preserve"> </w:t>
+            </w:r>
+            <w:r>
+              <w:rPr>
+                <w:rFonts w:ascii="Arial" w:hAnsi="Arial" w:cs="Arial"/>
+              </w:rPr>
+              <w:t xml:space="preserve">désirés </w:t>
+            </w:r>
+            <w:r>
+              <w:rPr>
+                <w:rFonts w:ascii="Arial" w:hAnsi="Arial" w:cs="Arial"/>
+              </w:rPr>
+              <w:t xml:space="preserve">et </w:t>
+            </w:r>
+            <w:r>
+              <w:rPr>
+                <w:rFonts w:ascii="Arial" w:hAnsi="Arial" w:cs="Arial"/>
+              </w:rPr>
+              <w:t>enregistre.</w:t>
+            </w:r>
+          </w:p>
+          <w:p>
+            <w:pPr>
+              <w:pStyle w:val="Paragraphedeliste"/>
+              <w:widowControl w:val="0"/>
+              <w:numPr>
+                <w:ilvl w:val="0"/>
+                <w:numId w:val="17"/>
+              </w:numPr>
+              <w:tabs>
+                <w:tab w:val="left" w:pos="460"/>
+              </w:tabs>
+              <w:autoSpaceDE w:val="0"/>
+              <w:autoSpaceDN w:val="0"/>
+              <w:adjustRightInd w:val="0"/>
+              <w:spacing w:before="21" w:after="0" w:line="240" w:lineRule="exact"/>
+              <w:ind w:right="88"/>
+              <w:jc w:val="both"/>
+              <w:rPr>
+                <w:rFonts w:ascii="Arial" w:hAnsi="Arial" w:cs="Arial"/>
+              </w:rPr>
+            </w:pPr>
+            <w:r>
+              <w:rPr>
+                <w:rFonts w:ascii="Arial" w:hAnsi="Arial" w:cs="Arial"/>
+              </w:rPr>
+              <w:t>Le système enregistre les modifications dans la base de données.</w:t>
+            </w:r>
+          </w:p>
+          <w:p>
+            <w:pPr>
+              <w:pStyle w:val="Paragraphedeliste"/>
+              <w:widowControl w:val="0"/>
+              <w:numPr>
+                <w:ilvl w:val="0"/>
+                <w:numId w:val="17"/>
+              </w:numPr>
+              <w:tabs>
+                <w:tab w:val="left" w:pos="460"/>
+              </w:tabs>
+              <w:autoSpaceDE w:val="0"/>
+              <w:autoSpaceDN w:val="0"/>
+              <w:adjustRightInd w:val="0"/>
+              <w:spacing w:before="21" w:after="0" w:line="240" w:lineRule="exact"/>
+              <w:ind w:right="88"/>
+              <w:jc w:val="both"/>
+              <w:rPr>
+                <w:rFonts w:ascii="Arial" w:hAnsi="Arial" w:cs="Arial"/>
+              </w:rPr>
+            </w:pPr>
+            <w:r>
+              <w:rPr>
+                <w:rFonts w:ascii="Arial" w:hAnsi="Arial" w:cs="Arial"/>
+              </w:rPr>
+              <w:t>Le système ferme la fenêtre « </w:t>
+            </w:r>
+            <w:proofErr w:type="spellStart"/>
+            <w:r>
+              <w:rPr>
+                <w:rFonts w:ascii="Arial" w:hAnsi="Arial" w:cs="Arial"/>
+              </w:rPr>
+              <w:t>Texcel</w:t>
+            </w:r>
+            <w:proofErr w:type="spellEnd"/>
+            <w:r>
+              <w:rPr>
+                <w:rFonts w:ascii="Arial" w:hAnsi="Arial" w:cs="Arial"/>
+              </w:rPr>
+              <w:t xml:space="preserve"> – </w:t>
+            </w:r>
+            <w:r>
+              <w:rPr>
+                <w:rFonts w:ascii="Arial" w:hAnsi="Arial" w:cs="Arial"/>
+              </w:rPr>
+              <w:t xml:space="preserve">Détails </w:t>
+            </w:r>
+            <w:r>
+              <w:rPr>
+                <w:rFonts w:ascii="Arial" w:hAnsi="Arial" w:cs="Arial"/>
+              </w:rPr>
+              <w:t xml:space="preserve">– </w:t>
+            </w:r>
+            <w:r>
+              <w:rPr>
+                <w:rFonts w:ascii="Arial" w:hAnsi="Arial" w:cs="Arial"/>
+              </w:rPr>
+              <w:t>Employé »</w:t>
+            </w:r>
+            <w:r>
+              <w:rPr>
+                <w:rFonts w:ascii="Arial" w:hAnsi="Arial" w:cs="Arial"/>
+              </w:rPr>
+              <w:t>.</w:t>
+            </w:r>
+          </w:p>
+          <w:p>
+            <w:pPr>
+              <w:pStyle w:val="Paragraphedeliste"/>
+              <w:widowControl w:val="0"/>
+              <w:numPr>
+                <w:ilvl w:val="0"/>
+                <w:numId w:val="17"/>
+              </w:numPr>
+              <w:tabs>
+                <w:tab w:val="left" w:pos="460"/>
+              </w:tabs>
+              <w:autoSpaceDE w:val="0"/>
+              <w:autoSpaceDN w:val="0"/>
+              <w:adjustRightInd w:val="0"/>
+              <w:spacing w:before="21" w:after="0" w:line="240" w:lineRule="exact"/>
+              <w:ind w:right="88"/>
+              <w:jc w:val="both"/>
+              <w:rPr>
+                <w:rFonts w:ascii="Arial" w:hAnsi="Arial" w:cs="Arial"/>
+              </w:rPr>
+            </w:pPr>
+            <w:r>
+              <w:rPr>
+                <w:rFonts w:ascii="Arial" w:hAnsi="Arial" w:cs="Arial"/>
+              </w:rPr>
+              <w:t>Le système rafraîchit la fenêtre « </w:t>
+            </w:r>
+            <w:proofErr w:type="spellStart"/>
+            <w:r>
+              <w:rPr>
+                <w:rFonts w:ascii="Arial" w:hAnsi="Arial" w:cs="Arial"/>
+              </w:rPr>
+              <w:t>Texcel</w:t>
+            </w:r>
+            <w:proofErr w:type="spellEnd"/>
+            <w:r>
+              <w:rPr>
+                <w:rFonts w:ascii="Arial" w:hAnsi="Arial" w:cs="Arial"/>
+              </w:rPr>
+              <w:t xml:space="preserve"> – Gestion – Employé ».</w:t>
+            </w:r>
+          </w:p>
+          <w:p>
+            <w:pPr>
+              <w:widowControl w:val="0"/>
+              <w:tabs>
+                <w:tab w:val="left" w:pos="460"/>
+              </w:tabs>
+              <w:autoSpaceDE w:val="0"/>
+              <w:autoSpaceDN w:val="0"/>
+              <w:adjustRightInd w:val="0"/>
+              <w:spacing w:before="21" w:after="0" w:line="240" w:lineRule="exact"/>
+              <w:ind w:right="88"/>
+              <w:jc w:val="both"/>
+              <w:rPr>
+                <w:rFonts w:ascii="Arial" w:hAnsi="Arial" w:cs="Arial"/>
+              </w:rPr>
+            </w:pPr>
+            <w:r>
+              <w:rPr>
+                <w:rFonts w:ascii="Arial" w:hAnsi="Arial" w:cs="Arial"/>
+              </w:rPr>
+              <w:t xml:space="preserve">                            </w:t>
+            </w:r>
+            <w:r>
+              <w:rPr>
+                <w:rFonts w:ascii="Arial" w:hAnsi="Arial" w:cs="Arial"/>
+              </w:rPr>
+              <w:t>Fin</w:t>
+            </w:r>
+          </w:p>
+          <w:p>
+            <w:pPr>
+              <w:spacing w:before="120"/>
+              <w:rPr>
+                <w:rFonts w:ascii="Arial" w:hAnsi="Arial" w:cs="Arial"/>
+                <w:b/>
+              </w:rPr>
+            </w:pPr>
+            <w:r>
+              <w:rPr>
+                <w:rFonts w:ascii="Arial" w:hAnsi="Arial" w:cs="Arial"/>
+                <w:b/>
+              </w:rPr>
+              <w:t xml:space="preserve">               </w:t>
+            </w:r>
+            <w:r>
+              <w:rPr>
+                <w:rFonts w:ascii="Arial" w:hAnsi="Arial" w:cs="Arial"/>
+                <w:b/>
+              </w:rPr>
+              <w:t>L’</w:t>
+            </w:r>
+            <w:r>
+              <w:rPr>
+                <w:rFonts w:ascii="Arial" w:hAnsi="Arial" w:cs="Arial"/>
+                <w:b/>
+              </w:rPr>
+              <w:t xml:space="preserve">administrateur, le chef de projet ou le chef d’équipe </w:t>
+            </w:r>
+            <w:r>
+              <w:rPr>
+                <w:rFonts w:ascii="Arial" w:hAnsi="Arial" w:cs="Arial"/>
+                <w:b/>
+              </w:rPr>
+              <w:t xml:space="preserve">souhaite </w:t>
+            </w:r>
+            <w:r>
+              <w:rPr>
+                <w:rFonts w:ascii="Arial" w:hAnsi="Arial" w:cs="Arial"/>
+                <w:b/>
+              </w:rPr>
+              <w:t>consulter un employé</w:t>
+            </w:r>
+          </w:p>
+          <w:p>
+            <w:pPr>
+              <w:spacing w:before="120"/>
+              <w:rPr>
+                <w:rFonts w:ascii="Arial" w:hAnsi="Arial" w:cs="Arial"/>
+              </w:rPr>
+            </w:pPr>
+            <w:r>
+              <w:rPr>
+                <w:rFonts w:ascii="Arial" w:hAnsi="Arial" w:cs="Arial"/>
+              </w:rPr>
+              <w:t xml:space="preserve">    </w:t>
+            </w:r>
+            <w:r>
+              <w:rPr>
+                <w:rFonts w:ascii="Arial" w:hAnsi="Arial" w:cs="Arial"/>
+              </w:rPr>
+              <w:t xml:space="preserve">                       Début</w:t>
+            </w:r>
+          </w:p>
+          <w:p>
+            <w:pPr>
+              <w:pStyle w:val="Paragraphedeliste"/>
+              <w:numPr>
+                <w:ilvl w:val="0"/>
+                <w:numId w:val="15"/>
+              </w:numPr>
+              <w:spacing w:before="120" w:after="0" w:line="240" w:lineRule="auto"/>
+              <w:rPr>
+                <w:rFonts w:ascii="Arial" w:hAnsi="Arial" w:cs="Arial"/>
+              </w:rPr>
+            </w:pPr>
+            <w:r>
+              <w:rPr>
+                <w:rFonts w:ascii="Arial" w:hAnsi="Arial" w:cs="Arial"/>
+              </w:rPr>
+              <w:t>L’</w:t>
+            </w:r>
+            <w:r>
+              <w:rPr>
+                <w:rFonts w:ascii="Arial" w:hAnsi="Arial" w:cs="Arial"/>
+              </w:rPr>
+              <w:t>utilisateur</w:t>
+            </w:r>
+            <w:r>
+              <w:rPr>
+                <w:rFonts w:ascii="Arial" w:hAnsi="Arial" w:cs="Arial"/>
+              </w:rPr>
+              <w:t xml:space="preserve"> sélectionne </w:t>
+            </w:r>
+            <w:r>
+              <w:rPr>
+                <w:rFonts w:ascii="Arial" w:hAnsi="Arial" w:cs="Arial"/>
+              </w:rPr>
+              <w:t xml:space="preserve">« Employé » </w:t>
+            </w:r>
+            <w:r>
+              <w:rPr>
+                <w:rFonts w:ascii="Arial" w:hAnsi="Arial" w:cs="Arial"/>
+              </w:rPr>
+              <w:t>dans le menu « </w:t>
+            </w:r>
+            <w:r>
+              <w:rPr>
+                <w:rFonts w:ascii="Arial" w:hAnsi="Arial" w:cs="Arial"/>
+              </w:rPr>
+              <w:t>Personnel</w:t>
+            </w:r>
+            <w:r>
+              <w:rPr>
+                <w:rFonts w:ascii="Arial" w:hAnsi="Arial" w:cs="Arial"/>
+              </w:rPr>
+              <w:t> ».</w:t>
+            </w:r>
+          </w:p>
+          <w:p>
+            <w:pPr>
+              <w:pStyle w:val="Paragraphedeliste"/>
+              <w:numPr>
+                <w:ilvl w:val="0"/>
+                <w:numId w:val="15"/>
+              </w:numPr>
+              <w:spacing w:before="120" w:after="0" w:line="240" w:lineRule="auto"/>
+              <w:rPr>
+                <w:rFonts w:ascii="Arial" w:hAnsi="Arial" w:cs="Arial"/>
+              </w:rPr>
+            </w:pPr>
+            <w:r>
+              <w:rPr>
+                <w:rFonts w:ascii="Arial" w:hAnsi="Arial" w:cs="Arial"/>
+              </w:rPr>
+              <w:t>Le système affiche la fenêtre « </w:t>
+            </w:r>
+            <w:proofErr w:type="spellStart"/>
+            <w:r>
+              <w:rPr>
+                <w:rFonts w:ascii="Arial" w:hAnsi="Arial" w:cs="Arial"/>
+              </w:rPr>
+              <w:t>Texcel</w:t>
+            </w:r>
+            <w:proofErr w:type="spellEnd"/>
+            <w:r>
+              <w:rPr>
+                <w:rFonts w:ascii="Arial" w:hAnsi="Arial" w:cs="Arial"/>
+              </w:rPr>
+              <w:t xml:space="preserve"> – </w:t>
+            </w:r>
+            <w:r>
+              <w:rPr>
+                <w:rFonts w:ascii="Arial" w:hAnsi="Arial" w:cs="Arial"/>
+              </w:rPr>
+              <w:t>Gestion - Employé ».</w:t>
+            </w:r>
+          </w:p>
+          <w:p>
+            <w:pPr>
+              <w:pStyle w:val="Paragraphedeliste"/>
+              <w:widowControl w:val="0"/>
+              <w:numPr>
+                <w:ilvl w:val="0"/>
+                <w:numId w:val="15"/>
+              </w:numPr>
+              <w:tabs>
+                <w:tab w:val="left" w:pos="460"/>
+              </w:tabs>
+              <w:autoSpaceDE w:val="0"/>
+              <w:autoSpaceDN w:val="0"/>
+              <w:adjustRightInd w:val="0"/>
+              <w:spacing w:before="21" w:after="0" w:line="240" w:lineRule="exact"/>
+              <w:ind w:right="88"/>
+              <w:jc w:val="both"/>
+              <w:rPr>
+                <w:rFonts w:ascii="Arial" w:hAnsi="Arial" w:cs="Arial"/>
+              </w:rPr>
+            </w:pPr>
+            <w:r>
+              <w:rPr>
+                <w:rFonts w:ascii="Arial" w:hAnsi="Arial" w:cs="Arial"/>
+              </w:rPr>
+              <w:t>L’</w:t>
+            </w:r>
+            <w:r>
+              <w:rPr>
+                <w:rFonts w:ascii="Arial" w:hAnsi="Arial" w:cs="Arial"/>
+              </w:rPr>
+              <w:t>utilisateur</w:t>
+            </w:r>
+            <w:r>
+              <w:rPr>
+                <w:rFonts w:ascii="Arial" w:hAnsi="Arial" w:cs="Arial"/>
+              </w:rPr>
+              <w:t xml:space="preserve"> sélectionne un employé et appuie sur le bouton « Détail » (</w:t>
+            </w:r>
+            <w:r>
+              <w:rPr>
+                <w:rFonts w:ascii="Arial" w:hAnsi="Arial" w:cs="Arial"/>
+              </w:rPr>
+              <w:t xml:space="preserve">ou </w:t>
+            </w:r>
+            <w:r>
+              <w:rPr>
+                <w:rFonts w:ascii="Arial" w:hAnsi="Arial" w:cs="Arial"/>
+              </w:rPr>
+              <w:t>double-clique sur l’employé).</w:t>
+            </w:r>
+          </w:p>
+          <w:p>
+            <w:pPr>
+              <w:pStyle w:val="Paragraphedeliste"/>
+              <w:widowControl w:val="0"/>
+              <w:numPr>
+                <w:ilvl w:val="0"/>
+                <w:numId w:val="15"/>
+              </w:numPr>
+              <w:tabs>
+                <w:tab w:val="left" w:pos="460"/>
+              </w:tabs>
+              <w:autoSpaceDE w:val="0"/>
+              <w:autoSpaceDN w:val="0"/>
+              <w:adjustRightInd w:val="0"/>
+              <w:spacing w:before="21" w:after="0" w:line="240" w:lineRule="exact"/>
+              <w:ind w:right="88"/>
+              <w:jc w:val="both"/>
+              <w:rPr>
+                <w:rFonts w:ascii="Arial" w:hAnsi="Arial" w:cs="Arial"/>
+              </w:rPr>
+            </w:pPr>
+            <w:r>
+              <w:rPr>
+                <w:rFonts w:ascii="Arial" w:hAnsi="Arial" w:cs="Arial"/>
+              </w:rPr>
+              <w:t>Le système affiche la fenêtre « </w:t>
+            </w:r>
+            <w:proofErr w:type="spellStart"/>
+            <w:r>
+              <w:rPr>
+                <w:rFonts w:ascii="Arial" w:hAnsi="Arial" w:cs="Arial"/>
+              </w:rPr>
+              <w:t>Texcel</w:t>
+            </w:r>
+            <w:proofErr w:type="spellEnd"/>
+            <w:r>
+              <w:rPr>
+                <w:rFonts w:ascii="Arial" w:hAnsi="Arial" w:cs="Arial"/>
+              </w:rPr>
+              <w:t xml:space="preserve"> – Détails – Employé</w:t>
+            </w:r>
+            <w:r>
+              <w:rPr>
+                <w:rFonts w:ascii="Arial" w:hAnsi="Arial" w:cs="Arial"/>
+              </w:rPr>
+              <w:t> »</w:t>
+            </w:r>
+            <w:r>
+              <w:rPr>
+                <w:rFonts w:ascii="Arial" w:hAnsi="Arial" w:cs="Arial"/>
+              </w:rPr>
+              <w:t xml:space="preserve"> avec toutes les  informations de l’employé.</w:t>
             </w:r>
           </w:p>
           <w:p>
@@ -1944,8 +3637,9 @@
             <w:r>
               <w:rPr>
                 <w:rFonts w:ascii="Arial" w:hAnsi="Arial" w:cs="Arial"/>
-              </w:rPr>
-              <w:t>Aucune</w:t>
+                <w:highlight w:val="yellow"/>
+              </w:rPr>
+              <w:t>Comment recevoir les informations des R.H.</w:t>
             </w:r>
           </w:p>
         </w:tc>
@@ -2001,29 +3695,25 @@
               </w:rPr>
               <w:t>« </w:t>
             </w:r>
-            <w:r>
-              <w:rPr>
-                <w:rFonts w:ascii="Arial" w:hAnsi="Arial" w:cs="Arial"/>
-              </w:rPr>
-              <w:t>D</w:t>
-            </w:r>
-            <w:r>
-              <w:rPr>
-                <w:rFonts w:ascii="Arial" w:hAnsi="Arial" w:cs="Arial"/>
-              </w:rPr>
-              <w:t xml:space="preserve">étails – </w:t>
-            </w:r>
-            <w:r>
-              <w:rPr>
-                <w:rFonts w:ascii="Arial" w:hAnsi="Arial" w:cs="Arial"/>
-              </w:rPr>
-              <w:t>E</w:t>
-            </w:r>
-            <w:r>
-              <w:rPr>
-                <w:rFonts w:ascii="Arial" w:hAnsi="Arial" w:cs="Arial"/>
-              </w:rPr>
-              <w:t>mployé </w:t>
+            <w:proofErr w:type="spellStart"/>
+            <w:r>
+              <w:rPr>
+                <w:rFonts w:ascii="Arial" w:hAnsi="Arial" w:cs="Arial"/>
+              </w:rPr>
+              <w:t>Texcel</w:t>
+            </w:r>
+            <w:proofErr w:type="spellEnd"/>
+            <w:r>
+              <w:rPr>
+                <w:rFonts w:ascii="Arial" w:hAnsi="Arial" w:cs="Arial"/>
+              </w:rPr>
+              <w:t xml:space="preserve"> – Détails – Employé</w:t>
+            </w:r>
+            <w:r>
+              <w:rPr>
+                <w:rFonts w:ascii="Arial" w:hAnsi="Arial" w:cs="Arial"/>
+              </w:rPr>
+              <w:t> </w:t>
             </w:r>
             <w:r>
               <w:rPr>
@@ -2062,9 +3752,415 @@
               <w:t>, il est impossible d’interagir avec ce qui est situé sous la fenêtre.</w:t>
             </w:r>
           </w:p>
+          <w:p>
+            <w:pPr>
+              <w:pStyle w:val="Paragraphedeliste"/>
+              <w:numPr>
+                <w:ilvl w:val="0"/>
+                <w:numId w:val="1"/>
+              </w:numPr>
+              <w:spacing w:before="120" w:after="0" w:line="240" w:lineRule="auto"/>
+              <w:ind w:left="1428"/>
+              <w:rPr>
+                <w:rFonts w:ascii="Arial" w:hAnsi="Arial" w:cs="Arial"/>
+                <w:b/>
+              </w:rPr>
+            </w:pPr>
+            <w:r>
+              <w:rPr>
+                <w:rFonts w:ascii="Arial" w:hAnsi="Arial" w:cs="Arial"/>
+              </w:rPr>
+              <w:t xml:space="preserve">Dans la fenêtre </w:t>
+            </w:r>
+            <w:r>
+              <w:rPr>
+                <w:rFonts w:ascii="Arial" w:hAnsi="Arial" w:cs="Arial"/>
+              </w:rPr>
+              <w:t>«</w:t>
+            </w:r>
+            <w:r>
+              <w:rPr>
+                <w:rFonts w:ascii="Arial" w:hAnsi="Arial" w:cs="Arial"/>
+              </w:rPr>
+              <w:t xml:space="preserve"> </w:t>
+            </w:r>
+            <w:proofErr w:type="spellStart"/>
+            <w:r>
+              <w:rPr>
+                <w:rFonts w:ascii="Arial" w:hAnsi="Arial" w:cs="Arial"/>
+              </w:rPr>
+              <w:t>Texcel</w:t>
+            </w:r>
+            <w:proofErr w:type="spellEnd"/>
+            <w:r>
+              <w:rPr>
+                <w:rFonts w:ascii="Arial" w:hAnsi="Arial" w:cs="Arial"/>
+              </w:rPr>
+              <w:t xml:space="preserve"> – </w:t>
+            </w:r>
+            <w:r>
+              <w:rPr>
+                <w:rFonts w:ascii="Arial" w:hAnsi="Arial" w:cs="Arial"/>
+              </w:rPr>
+              <w:t>Gestion – Nouveaux employés »</w:t>
+            </w:r>
+            <w:r>
+              <w:rPr>
+                <w:rFonts w:ascii="Arial" w:hAnsi="Arial" w:cs="Arial"/>
+              </w:rPr>
+              <w:t>, il y a le bouton Ajouter et Retirer</w:t>
+            </w:r>
+          </w:p>
+          <w:p>
+            <w:pPr>
+              <w:pStyle w:val="Paragraphedeliste"/>
+              <w:numPr>
+                <w:ilvl w:val="0"/>
+                <w:numId w:val="1"/>
+              </w:numPr>
+              <w:spacing w:before="120" w:after="0" w:line="240" w:lineRule="auto"/>
+              <w:ind w:left="1428"/>
+              <w:rPr>
+                <w:rFonts w:ascii="Arial" w:hAnsi="Arial" w:cs="Arial"/>
+                <w:b/>
+              </w:rPr>
+            </w:pPr>
+            <w:r>
+              <w:rPr>
+                <w:rFonts w:ascii="Arial" w:hAnsi="Arial" w:cs="Arial"/>
+              </w:rPr>
+              <w:lastRenderedPageBreak/>
+              <w:t xml:space="preserve">Dans la fenêtre </w:t>
+            </w:r>
+            <w:r>
+              <w:rPr>
+                <w:rFonts w:ascii="Arial" w:hAnsi="Arial" w:cs="Arial"/>
+              </w:rPr>
+              <w:t>«</w:t>
+            </w:r>
+            <w:proofErr w:type="spellStart"/>
+            <w:r>
+              <w:rPr>
+                <w:rFonts w:ascii="Arial" w:hAnsi="Arial" w:cs="Arial"/>
+              </w:rPr>
+              <w:t>Texcel</w:t>
+            </w:r>
+            <w:proofErr w:type="spellEnd"/>
+            <w:r>
+              <w:rPr>
+                <w:rFonts w:ascii="Arial" w:hAnsi="Arial" w:cs="Arial"/>
+              </w:rPr>
+              <w:t xml:space="preserve"> – </w:t>
+            </w:r>
+            <w:r>
+              <w:rPr>
+                <w:rFonts w:ascii="Arial" w:hAnsi="Arial" w:cs="Arial"/>
+              </w:rPr>
+              <w:t xml:space="preserve">Gestion – </w:t>
+            </w:r>
+            <w:r>
+              <w:rPr>
+                <w:rFonts w:ascii="Arial" w:hAnsi="Arial" w:cs="Arial"/>
+              </w:rPr>
+              <w:t>Employé</w:t>
+            </w:r>
+            <w:r>
+              <w:rPr>
+                <w:rFonts w:ascii="Arial" w:hAnsi="Arial" w:cs="Arial"/>
+              </w:rPr>
+              <w:t> »</w:t>
+            </w:r>
+            <w:r>
+              <w:rPr>
+                <w:rFonts w:ascii="Arial" w:hAnsi="Arial" w:cs="Arial"/>
+              </w:rPr>
+              <w:t>, il y a le bouton Détail</w:t>
+            </w:r>
+            <w:r>
+              <w:rPr>
+                <w:rFonts w:ascii="Arial" w:hAnsi="Arial" w:cs="Arial"/>
+              </w:rPr>
+              <w:t>s</w:t>
+            </w:r>
+            <w:r>
+              <w:rPr>
+                <w:rFonts w:ascii="Arial" w:hAnsi="Arial" w:cs="Arial"/>
+              </w:rPr>
+              <w:t xml:space="preserve"> et </w:t>
+            </w:r>
+            <w:r>
+              <w:rPr>
+                <w:rFonts w:ascii="Arial" w:hAnsi="Arial" w:cs="Arial"/>
+              </w:rPr>
+              <w:t>Désactiver</w:t>
+            </w:r>
+            <w:r>
+              <w:rPr>
+                <w:rFonts w:ascii="Arial" w:hAnsi="Arial" w:cs="Arial"/>
+              </w:rPr>
+              <w:t>.</w:t>
+            </w:r>
+          </w:p>
+          <w:p>
+            <w:pPr>
+              <w:pStyle w:val="Paragraphedeliste"/>
+              <w:numPr>
+                <w:ilvl w:val="0"/>
+                <w:numId w:val="1"/>
+              </w:numPr>
+              <w:spacing w:before="120" w:after="0" w:line="240" w:lineRule="auto"/>
+              <w:ind w:left="1428"/>
+              <w:rPr>
+                <w:rFonts w:ascii="Arial" w:hAnsi="Arial" w:cs="Arial"/>
+                <w:b/>
+              </w:rPr>
+            </w:pPr>
+            <w:r>
+              <w:rPr>
+                <w:rFonts w:ascii="Arial" w:hAnsi="Arial" w:cs="Arial"/>
+              </w:rPr>
+              <w:t>Dans la fenêtre « </w:t>
+            </w:r>
+            <w:proofErr w:type="spellStart"/>
+            <w:r>
+              <w:rPr>
+                <w:rFonts w:ascii="Arial" w:hAnsi="Arial" w:cs="Arial"/>
+              </w:rPr>
+              <w:t>Texcel</w:t>
+            </w:r>
+            <w:proofErr w:type="spellEnd"/>
+            <w:r>
+              <w:rPr>
+                <w:rFonts w:ascii="Arial" w:hAnsi="Arial" w:cs="Arial"/>
+              </w:rPr>
+              <w:t xml:space="preserve"> – Détails – Employé », il y a le bouton Modifier qui est désactiver lorsque l’on arrive de la fenêtre </w:t>
+            </w:r>
+            <w:r>
+              <w:rPr>
+                <w:rFonts w:ascii="Arial" w:hAnsi="Arial" w:cs="Arial"/>
+              </w:rPr>
+              <w:t>«</w:t>
+            </w:r>
+            <w:r>
+              <w:rPr>
+                <w:rFonts w:ascii="Arial" w:hAnsi="Arial" w:cs="Arial"/>
+              </w:rPr>
+              <w:t xml:space="preserve"> </w:t>
+            </w:r>
+            <w:proofErr w:type="spellStart"/>
+            <w:r>
+              <w:rPr>
+                <w:rFonts w:ascii="Arial" w:hAnsi="Arial" w:cs="Arial"/>
+              </w:rPr>
+              <w:t>Texcel</w:t>
+            </w:r>
+            <w:proofErr w:type="spellEnd"/>
+            <w:r>
+              <w:rPr>
+                <w:rFonts w:ascii="Arial" w:hAnsi="Arial" w:cs="Arial"/>
+              </w:rPr>
+              <w:t xml:space="preserve"> – </w:t>
+            </w:r>
+            <w:r>
+              <w:rPr>
+                <w:rFonts w:ascii="Arial" w:hAnsi="Arial" w:cs="Arial"/>
+              </w:rPr>
+              <w:t>Gestion – Nouveaux employés</w:t>
+            </w:r>
+            <w:r>
+              <w:rPr>
+                <w:rFonts w:ascii="Arial" w:hAnsi="Arial" w:cs="Arial"/>
+              </w:rPr>
+              <w:t> ».</w:t>
+            </w:r>
+            <w:r>
+              <w:rPr>
+                <w:rFonts w:ascii="Arial" w:hAnsi="Arial" w:cs="Arial"/>
+              </w:rPr>
+              <w:t> </w:t>
+            </w:r>
+          </w:p>
+          <w:p>
+            <w:pPr>
+              <w:pStyle w:val="Paragraphedeliste"/>
+              <w:numPr>
+                <w:ilvl w:val="0"/>
+                <w:numId w:val="1"/>
+              </w:numPr>
+              <w:spacing w:before="120" w:after="0" w:line="240" w:lineRule="auto"/>
+              <w:ind w:left="1428"/>
+              <w:rPr>
+                <w:rFonts w:ascii="Arial" w:hAnsi="Arial" w:cs="Arial"/>
+                <w:b/>
+              </w:rPr>
+            </w:pPr>
+            <w:r>
+              <w:rPr>
+                <w:rFonts w:ascii="Arial" w:hAnsi="Arial" w:cs="Arial"/>
+              </w:rPr>
+              <w:t xml:space="preserve">La fenêtre </w:t>
+            </w:r>
+            <w:r>
+              <w:rPr>
+                <w:rFonts w:ascii="Arial" w:hAnsi="Arial" w:cs="Arial"/>
+              </w:rPr>
+              <w:t>«</w:t>
+            </w:r>
+            <w:r>
+              <w:rPr>
+                <w:rFonts w:ascii="Arial" w:hAnsi="Arial" w:cs="Arial"/>
+              </w:rPr>
+              <w:t xml:space="preserve"> </w:t>
+            </w:r>
+            <w:proofErr w:type="spellStart"/>
+            <w:r>
+              <w:rPr>
+                <w:rFonts w:ascii="Arial" w:hAnsi="Arial" w:cs="Arial"/>
+              </w:rPr>
+              <w:t>Texcel</w:t>
+            </w:r>
+            <w:proofErr w:type="spellEnd"/>
+            <w:r>
+              <w:rPr>
+                <w:rFonts w:ascii="Arial" w:hAnsi="Arial" w:cs="Arial"/>
+              </w:rPr>
+              <w:t xml:space="preserve"> – </w:t>
+            </w:r>
+            <w:r>
+              <w:rPr>
+                <w:rFonts w:ascii="Arial" w:hAnsi="Arial" w:cs="Arial"/>
+              </w:rPr>
+              <w:t>Gestion – Nouveaux employés »</w:t>
+            </w:r>
+            <w:r>
+              <w:rPr>
+                <w:rFonts w:ascii="Arial" w:hAnsi="Arial" w:cs="Arial"/>
+              </w:rPr>
+              <w:t xml:space="preserve"> et la fenêtre </w:t>
+            </w:r>
+            <w:r>
+              <w:rPr>
+                <w:rFonts w:ascii="Arial" w:hAnsi="Arial" w:cs="Arial"/>
+              </w:rPr>
+              <w:t>«</w:t>
+            </w:r>
+            <w:proofErr w:type="spellStart"/>
+            <w:r>
+              <w:rPr>
+                <w:rFonts w:ascii="Arial" w:hAnsi="Arial" w:cs="Arial"/>
+              </w:rPr>
+              <w:t>Texcel</w:t>
+            </w:r>
+            <w:proofErr w:type="spellEnd"/>
+            <w:r>
+              <w:rPr>
+                <w:rFonts w:ascii="Arial" w:hAnsi="Arial" w:cs="Arial"/>
+              </w:rPr>
+              <w:t xml:space="preserve"> – </w:t>
+            </w:r>
+            <w:r>
+              <w:rPr>
+                <w:rFonts w:ascii="Arial" w:hAnsi="Arial" w:cs="Arial"/>
+              </w:rPr>
+              <w:t xml:space="preserve">Gestion – </w:t>
+            </w:r>
+            <w:r>
+              <w:rPr>
+                <w:rFonts w:ascii="Arial" w:hAnsi="Arial" w:cs="Arial"/>
+              </w:rPr>
+              <w:t>Employé</w:t>
+            </w:r>
+            <w:r>
+              <w:rPr>
+                <w:rFonts w:ascii="Arial" w:hAnsi="Arial" w:cs="Arial"/>
+              </w:rPr>
+              <w:t> »</w:t>
+            </w:r>
+            <w:r>
+              <w:rPr>
+                <w:rFonts w:ascii="Arial" w:hAnsi="Arial" w:cs="Arial"/>
+              </w:rPr>
+              <w:t xml:space="preserve"> affiche toute les deux la fenêtre « </w:t>
+            </w:r>
+            <w:proofErr w:type="spellStart"/>
+            <w:r>
+              <w:rPr>
+                <w:rFonts w:ascii="Arial" w:hAnsi="Arial" w:cs="Arial"/>
+              </w:rPr>
+              <w:t>Texcel</w:t>
+            </w:r>
+            <w:proofErr w:type="spellEnd"/>
+            <w:r>
+              <w:rPr>
+                <w:rFonts w:ascii="Arial" w:hAnsi="Arial" w:cs="Arial"/>
+              </w:rPr>
+              <w:t xml:space="preserve"> – Détails – Employé</w:t>
+            </w:r>
+            <w:r>
+              <w:rPr>
+                <w:rFonts w:ascii="Arial" w:hAnsi="Arial" w:cs="Arial"/>
+              </w:rPr>
+              <w:t> »</w:t>
+            </w:r>
+            <w:r>
+              <w:rPr>
+                <w:rFonts w:ascii="Arial" w:hAnsi="Arial" w:cs="Arial"/>
+              </w:rPr>
+              <w:t>.</w:t>
+            </w:r>
+          </w:p>
+          <w:p>
+            <w:pPr>
+              <w:pStyle w:val="Paragraphedeliste"/>
+              <w:numPr>
+                <w:ilvl w:val="0"/>
+                <w:numId w:val="1"/>
+              </w:numPr>
+              <w:spacing w:before="120" w:after="0" w:line="240" w:lineRule="auto"/>
+              <w:ind w:left="1428"/>
+              <w:rPr>
+                <w:rFonts w:ascii="Arial" w:hAnsi="Arial" w:cs="Arial"/>
+                <w:b/>
+              </w:rPr>
+            </w:pPr>
+            <w:r>
+              <w:rPr>
+                <w:rFonts w:ascii="Arial" w:hAnsi="Arial" w:cs="Arial"/>
+              </w:rPr>
+              <w:t>L’administrateur peut modifier des champs</w:t>
+            </w:r>
+            <w:r>
+              <w:rPr>
+                <w:rFonts w:ascii="Arial" w:hAnsi="Arial" w:cs="Arial"/>
+              </w:rPr>
+              <w:t xml:space="preserve"> des informations personnelles</w:t>
+            </w:r>
+            <w:r>
+              <w:rPr>
+                <w:rFonts w:ascii="Arial" w:hAnsi="Arial" w:cs="Arial"/>
+              </w:rPr>
+              <w:t xml:space="preserve"> s’il a une erreur</w:t>
+            </w:r>
+            <w:r>
+              <w:rPr>
+                <w:rFonts w:ascii="Arial" w:hAnsi="Arial" w:cs="Arial"/>
+              </w:rPr>
+              <w:t xml:space="preserve"> dès le début</w:t>
+            </w:r>
+            <w:r>
+              <w:rPr>
+                <w:rFonts w:ascii="Arial" w:hAnsi="Arial" w:cs="Arial"/>
+              </w:rPr>
+              <w:t>.</w:t>
+            </w:r>
+            <w:r>
+              <w:rPr>
+                <w:rFonts w:ascii="Arial" w:hAnsi="Arial" w:cs="Arial"/>
+              </w:rPr>
+              <w:t xml:space="preserve"> (Lors de l’ajout de nouveaux employés)</w:t>
+            </w:r>
+          </w:p>
         </w:tc>
-        <w:bookmarkStart w:id="0" w:name="_GoBack"/>
-        <w:bookmarkEnd w:id="0"/>
       </w:tr>
       <w:tr>
         <w:trPr>
@@ -2108,7 +4204,19 @@
               <w:rPr>
                 <w:rFonts w:ascii="Arial" w:hAnsi="Arial" w:cs="Arial"/>
               </w:rPr>
-              <w:t>L’administrateur possède une feuille version papier venant des ressources humaines avec les informations concernant l’employé.</w:t>
+              <w:t>L’administrateur possède une feuille vers</w:t>
+            </w:r>
+            <w:r>
+              <w:rPr>
+                <w:rFonts w:ascii="Arial" w:hAnsi="Arial" w:cs="Arial"/>
+              </w:rPr>
+              <w:t>ion papier venant des ressources humaines</w:t>
+            </w:r>
+            <w:r>
+              <w:rPr>
+                <w:rFonts w:ascii="Arial" w:hAnsi="Arial" w:cs="Arial"/>
+              </w:rPr>
+              <w:t xml:space="preserve"> avec les informations concernant l’employé.</w:t>
             </w:r>
           </w:p>
           <w:p>
@@ -2261,6 +4369,540 @@
     </w:lvl>
   </w:abstractNum>
   <w:abstractNum w:abstractNumId="1" w15:restartNumberingAfterBreak="0">
+    <w:nsid w:val="09DB4101"/>
+    <w:multiLevelType w:val="hybridMultilevel"/>
+    <w:tmpl w:val="21C62ABC"/>
+    <w:lvl w:ilvl="0" w:tplc="0C0C000F">
+      <w:start w:val="1"/>
+      <w:numFmt w:val="decimal"/>
+      <w:lvlText w:val="%1."/>
+      <w:lvlJc w:val="left"/>
+      <w:pPr>
+        <w:ind w:left="2484" w:hanging="360"/>
+      </w:pPr>
+      <w:rPr>
+        <w:rFonts w:hint="default"/>
+      </w:rPr>
+    </w:lvl>
+    <w:lvl w:ilvl="1" w:tplc="0C0C0019" w:tentative="1">
+      <w:start w:val="1"/>
+      <w:numFmt w:val="lowerLetter"/>
+      <w:lvlText w:val="%2."/>
+      <w:lvlJc w:val="left"/>
+      <w:pPr>
+        <w:ind w:left="3204" w:hanging="360"/>
+      </w:pPr>
+    </w:lvl>
+    <w:lvl w:ilvl="2" w:tplc="0C0C001B" w:tentative="1">
+      <w:start w:val="1"/>
+      <w:numFmt w:val="lowerRoman"/>
+      <w:lvlText w:val="%3."/>
+      <w:lvlJc w:val="right"/>
+      <w:pPr>
+        <w:ind w:left="3924" w:hanging="180"/>
+      </w:pPr>
+    </w:lvl>
+    <w:lvl w:ilvl="3" w:tplc="0C0C000F" w:tentative="1">
+      <w:start w:val="1"/>
+      <w:numFmt w:val="decimal"/>
+      <w:lvlText w:val="%4."/>
+      <w:lvlJc w:val="left"/>
+      <w:pPr>
+        <w:ind w:left="4644" w:hanging="360"/>
+      </w:pPr>
+    </w:lvl>
+    <w:lvl w:ilvl="4" w:tplc="0C0C0019" w:tentative="1">
+      <w:start w:val="1"/>
+      <w:numFmt w:val="lowerLetter"/>
+      <w:lvlText w:val="%5."/>
+      <w:lvlJc w:val="left"/>
+      <w:pPr>
+        <w:ind w:left="5364" w:hanging="360"/>
+      </w:pPr>
+    </w:lvl>
+    <w:lvl w:ilvl="5" w:tplc="0C0C001B" w:tentative="1">
+      <w:start w:val="1"/>
+      <w:numFmt w:val="lowerRoman"/>
+      <w:lvlText w:val="%6."/>
+      <w:lvlJc w:val="right"/>
+      <w:pPr>
+        <w:ind w:left="6084" w:hanging="180"/>
+      </w:pPr>
+    </w:lvl>
+    <w:lvl w:ilvl="6" w:tplc="0C0C000F" w:tentative="1">
+      <w:start w:val="1"/>
+      <w:numFmt w:val="decimal"/>
+      <w:lvlText w:val="%7."/>
+      <w:lvlJc w:val="left"/>
+      <w:pPr>
+        <w:ind w:left="6804" w:hanging="360"/>
+      </w:pPr>
+    </w:lvl>
+    <w:lvl w:ilvl="7" w:tplc="0C0C0019" w:tentative="1">
+      <w:start w:val="1"/>
+      <w:numFmt w:val="lowerLetter"/>
+      <w:lvlText w:val="%8."/>
+      <w:lvlJc w:val="left"/>
+      <w:pPr>
+        <w:ind w:left="7524" w:hanging="360"/>
+      </w:pPr>
+    </w:lvl>
+    <w:lvl w:ilvl="8" w:tplc="0C0C001B" w:tentative="1">
+      <w:start w:val="1"/>
+      <w:numFmt w:val="lowerRoman"/>
+      <w:lvlText w:val="%9."/>
+      <w:lvlJc w:val="right"/>
+      <w:pPr>
+        <w:ind w:left="8244" w:hanging="180"/>
+      </w:pPr>
+    </w:lvl>
+  </w:abstractNum>
+  <w:abstractNum w:abstractNumId="2" w15:restartNumberingAfterBreak="0">
+    <w:nsid w:val="13A728CA"/>
+    <w:multiLevelType w:val="hybridMultilevel"/>
+    <w:tmpl w:val="9A8A1082"/>
+    <w:lvl w:ilvl="0" w:tplc="0C0C000F">
+      <w:start w:val="1"/>
+      <w:numFmt w:val="decimal"/>
+      <w:lvlText w:val="%1."/>
+      <w:lvlJc w:val="left"/>
+      <w:pPr>
+        <w:ind w:left="2484" w:hanging="360"/>
+      </w:pPr>
+      <w:rPr>
+        <w:rFonts w:hint="default"/>
+      </w:rPr>
+    </w:lvl>
+    <w:lvl w:ilvl="1" w:tplc="0C0C0019" w:tentative="1">
+      <w:start w:val="1"/>
+      <w:numFmt w:val="lowerLetter"/>
+      <w:lvlText w:val="%2."/>
+      <w:lvlJc w:val="left"/>
+      <w:pPr>
+        <w:ind w:left="3204" w:hanging="360"/>
+      </w:pPr>
+    </w:lvl>
+    <w:lvl w:ilvl="2" w:tplc="0C0C001B" w:tentative="1">
+      <w:start w:val="1"/>
+      <w:numFmt w:val="lowerRoman"/>
+      <w:lvlText w:val="%3."/>
+      <w:lvlJc w:val="right"/>
+      <w:pPr>
+        <w:ind w:left="3924" w:hanging="180"/>
+      </w:pPr>
+    </w:lvl>
+    <w:lvl w:ilvl="3" w:tplc="0C0C000F" w:tentative="1">
+      <w:start w:val="1"/>
+      <w:numFmt w:val="decimal"/>
+      <w:lvlText w:val="%4."/>
+      <w:lvlJc w:val="left"/>
+      <w:pPr>
+        <w:ind w:left="4644" w:hanging="360"/>
+      </w:pPr>
+    </w:lvl>
+    <w:lvl w:ilvl="4" w:tplc="0C0C0019" w:tentative="1">
+      <w:start w:val="1"/>
+      <w:numFmt w:val="lowerLetter"/>
+      <w:lvlText w:val="%5."/>
+      <w:lvlJc w:val="left"/>
+      <w:pPr>
+        <w:ind w:left="5364" w:hanging="360"/>
+      </w:pPr>
+    </w:lvl>
+    <w:lvl w:ilvl="5" w:tplc="0C0C001B" w:tentative="1">
+      <w:start w:val="1"/>
+      <w:numFmt w:val="lowerRoman"/>
+      <w:lvlText w:val="%6."/>
+      <w:lvlJc w:val="right"/>
+      <w:pPr>
+        <w:ind w:left="6084" w:hanging="180"/>
+      </w:pPr>
+    </w:lvl>
+    <w:lvl w:ilvl="6" w:tplc="0C0C000F" w:tentative="1">
+      <w:start w:val="1"/>
+      <w:numFmt w:val="decimal"/>
+      <w:lvlText w:val="%7."/>
+      <w:lvlJc w:val="left"/>
+      <w:pPr>
+        <w:ind w:left="6804" w:hanging="360"/>
+      </w:pPr>
+    </w:lvl>
+    <w:lvl w:ilvl="7" w:tplc="0C0C0019" w:tentative="1">
+      <w:start w:val="1"/>
+      <w:numFmt w:val="lowerLetter"/>
+      <w:lvlText w:val="%8."/>
+      <w:lvlJc w:val="left"/>
+      <w:pPr>
+        <w:ind w:left="7524" w:hanging="360"/>
+      </w:pPr>
+    </w:lvl>
+    <w:lvl w:ilvl="8" w:tplc="0C0C001B" w:tentative="1">
+      <w:start w:val="1"/>
+      <w:numFmt w:val="lowerRoman"/>
+      <w:lvlText w:val="%9."/>
+      <w:lvlJc w:val="right"/>
+      <w:pPr>
+        <w:ind w:left="8244" w:hanging="180"/>
+      </w:pPr>
+    </w:lvl>
+  </w:abstractNum>
+  <w:abstractNum w:abstractNumId="3" w15:restartNumberingAfterBreak="0">
+    <w:nsid w:val="1AC8311C"/>
+    <w:multiLevelType w:val="hybridMultilevel"/>
+    <w:tmpl w:val="C382D796"/>
+    <w:lvl w:ilvl="0" w:tplc="0C0C000F">
+      <w:start w:val="1"/>
+      <w:numFmt w:val="decimal"/>
+      <w:lvlText w:val="%1."/>
+      <w:lvlJc w:val="left"/>
+      <w:pPr>
+        <w:ind w:left="2484" w:hanging="360"/>
+      </w:pPr>
+      <w:rPr>
+        <w:rFonts w:hint="default"/>
+      </w:rPr>
+    </w:lvl>
+    <w:lvl w:ilvl="1" w:tplc="0C0C0019" w:tentative="1">
+      <w:start w:val="1"/>
+      <w:numFmt w:val="lowerLetter"/>
+      <w:lvlText w:val="%2."/>
+      <w:lvlJc w:val="left"/>
+      <w:pPr>
+        <w:ind w:left="3204" w:hanging="360"/>
+      </w:pPr>
+    </w:lvl>
+    <w:lvl w:ilvl="2" w:tplc="0C0C001B" w:tentative="1">
+      <w:start w:val="1"/>
+      <w:numFmt w:val="lowerRoman"/>
+      <w:lvlText w:val="%3."/>
+      <w:lvlJc w:val="right"/>
+      <w:pPr>
+        <w:ind w:left="3924" w:hanging="180"/>
+      </w:pPr>
+    </w:lvl>
+    <w:lvl w:ilvl="3" w:tplc="0C0C000F" w:tentative="1">
+      <w:start w:val="1"/>
+      <w:numFmt w:val="decimal"/>
+      <w:lvlText w:val="%4."/>
+      <w:lvlJc w:val="left"/>
+      <w:pPr>
+        <w:ind w:left="4644" w:hanging="360"/>
+      </w:pPr>
+    </w:lvl>
+    <w:lvl w:ilvl="4" w:tplc="0C0C0019" w:tentative="1">
+      <w:start w:val="1"/>
+      <w:numFmt w:val="lowerLetter"/>
+      <w:lvlText w:val="%5."/>
+      <w:lvlJc w:val="left"/>
+      <w:pPr>
+        <w:ind w:left="5364" w:hanging="360"/>
+      </w:pPr>
+    </w:lvl>
+    <w:lvl w:ilvl="5" w:tplc="0C0C001B" w:tentative="1">
+      <w:start w:val="1"/>
+      <w:numFmt w:val="lowerRoman"/>
+      <w:lvlText w:val="%6."/>
+      <w:lvlJc w:val="right"/>
+      <w:pPr>
+        <w:ind w:left="6084" w:hanging="180"/>
+      </w:pPr>
+    </w:lvl>
+    <w:lvl w:ilvl="6" w:tplc="0C0C000F" w:tentative="1">
+      <w:start w:val="1"/>
+      <w:numFmt w:val="decimal"/>
+      <w:lvlText w:val="%7."/>
+      <w:lvlJc w:val="left"/>
+      <w:pPr>
+        <w:ind w:left="6804" w:hanging="360"/>
+      </w:pPr>
+    </w:lvl>
+    <w:lvl w:ilvl="7" w:tplc="0C0C0019" w:tentative="1">
+      <w:start w:val="1"/>
+      <w:numFmt w:val="lowerLetter"/>
+      <w:lvlText w:val="%8."/>
+      <w:lvlJc w:val="left"/>
+      <w:pPr>
+        <w:ind w:left="7524" w:hanging="360"/>
+      </w:pPr>
+    </w:lvl>
+    <w:lvl w:ilvl="8" w:tplc="0C0C001B" w:tentative="1">
+      <w:start w:val="1"/>
+      <w:numFmt w:val="lowerRoman"/>
+      <w:lvlText w:val="%9."/>
+      <w:lvlJc w:val="right"/>
+      <w:pPr>
+        <w:ind w:left="8244" w:hanging="180"/>
+      </w:pPr>
+    </w:lvl>
+  </w:abstractNum>
+  <w:abstractNum w:abstractNumId="4" w15:restartNumberingAfterBreak="0">
+    <w:nsid w:val="23616644"/>
+    <w:multiLevelType w:val="hybridMultilevel"/>
+    <w:tmpl w:val="21C62ABC"/>
+    <w:lvl w:ilvl="0" w:tplc="0C0C000F">
+      <w:start w:val="1"/>
+      <w:numFmt w:val="decimal"/>
+      <w:lvlText w:val="%1."/>
+      <w:lvlJc w:val="left"/>
+      <w:pPr>
+        <w:ind w:left="2484" w:hanging="360"/>
+      </w:pPr>
+      <w:rPr>
+        <w:rFonts w:hint="default"/>
+      </w:rPr>
+    </w:lvl>
+    <w:lvl w:ilvl="1" w:tplc="0C0C0019" w:tentative="1">
+      <w:start w:val="1"/>
+      <w:numFmt w:val="lowerLetter"/>
+      <w:lvlText w:val="%2."/>
+      <w:lvlJc w:val="left"/>
+      <w:pPr>
+        <w:ind w:left="3204" w:hanging="360"/>
+      </w:pPr>
+    </w:lvl>
+    <w:lvl w:ilvl="2" w:tplc="0C0C001B" w:tentative="1">
+      <w:start w:val="1"/>
+      <w:numFmt w:val="lowerRoman"/>
+      <w:lvlText w:val="%3."/>
+      <w:lvlJc w:val="right"/>
+      <w:pPr>
+        <w:ind w:left="3924" w:hanging="180"/>
+      </w:pPr>
+    </w:lvl>
+    <w:lvl w:ilvl="3" w:tplc="0C0C000F" w:tentative="1">
+      <w:start w:val="1"/>
+      <w:numFmt w:val="decimal"/>
+      <w:lvlText w:val="%4."/>
+      <w:lvlJc w:val="left"/>
+      <w:pPr>
+        <w:ind w:left="4644" w:hanging="360"/>
+      </w:pPr>
+    </w:lvl>
+    <w:lvl w:ilvl="4" w:tplc="0C0C0019" w:tentative="1">
+      <w:start w:val="1"/>
+      <w:numFmt w:val="lowerLetter"/>
+      <w:lvlText w:val="%5."/>
+      <w:lvlJc w:val="left"/>
+      <w:pPr>
+        <w:ind w:left="5364" w:hanging="360"/>
+      </w:pPr>
+    </w:lvl>
+    <w:lvl w:ilvl="5" w:tplc="0C0C001B" w:tentative="1">
+      <w:start w:val="1"/>
+      <w:numFmt w:val="lowerRoman"/>
+      <w:lvlText w:val="%6."/>
+      <w:lvlJc w:val="right"/>
+      <w:pPr>
+        <w:ind w:left="6084" w:hanging="180"/>
+      </w:pPr>
+    </w:lvl>
+    <w:lvl w:ilvl="6" w:tplc="0C0C000F" w:tentative="1">
+      <w:start w:val="1"/>
+      <w:numFmt w:val="decimal"/>
+      <w:lvlText w:val="%7."/>
+      <w:lvlJc w:val="left"/>
+      <w:pPr>
+        <w:ind w:left="6804" w:hanging="360"/>
+      </w:pPr>
+    </w:lvl>
+    <w:lvl w:ilvl="7" w:tplc="0C0C0019" w:tentative="1">
+      <w:start w:val="1"/>
+      <w:numFmt w:val="lowerLetter"/>
+      <w:lvlText w:val="%8."/>
+      <w:lvlJc w:val="left"/>
+      <w:pPr>
+        <w:ind w:left="7524" w:hanging="360"/>
+      </w:pPr>
+    </w:lvl>
+    <w:lvl w:ilvl="8" w:tplc="0C0C001B" w:tentative="1">
+      <w:start w:val="1"/>
+      <w:numFmt w:val="lowerRoman"/>
+      <w:lvlText w:val="%9."/>
+      <w:lvlJc w:val="right"/>
+      <w:pPr>
+        <w:ind w:left="8244" w:hanging="180"/>
+      </w:pPr>
+    </w:lvl>
+  </w:abstractNum>
+  <w:abstractNum w:abstractNumId="5" w15:restartNumberingAfterBreak="0">
+    <w:nsid w:val="3A016997"/>
+    <w:multiLevelType w:val="hybridMultilevel"/>
+    <w:tmpl w:val="1A767C92"/>
+    <w:lvl w:ilvl="0" w:tplc="0C0C000F">
+      <w:start w:val="1"/>
+      <w:numFmt w:val="decimal"/>
+      <w:lvlText w:val="%1."/>
+      <w:lvlJc w:val="left"/>
+      <w:pPr>
+        <w:ind w:left="2484" w:hanging="360"/>
+      </w:pPr>
+      <w:rPr>
+        <w:rFonts w:hint="default"/>
+      </w:rPr>
+    </w:lvl>
+    <w:lvl w:ilvl="1" w:tplc="0C0C0019" w:tentative="1">
+      <w:start w:val="1"/>
+      <w:numFmt w:val="lowerLetter"/>
+      <w:lvlText w:val="%2."/>
+      <w:lvlJc w:val="left"/>
+      <w:pPr>
+        <w:ind w:left="3204" w:hanging="360"/>
+      </w:pPr>
+    </w:lvl>
+    <w:lvl w:ilvl="2" w:tplc="0C0C001B" w:tentative="1">
+      <w:start w:val="1"/>
+      <w:numFmt w:val="lowerRoman"/>
+      <w:lvlText w:val="%3."/>
+      <w:lvlJc w:val="right"/>
+      <w:pPr>
+        <w:ind w:left="3924" w:hanging="180"/>
+      </w:pPr>
+    </w:lvl>
+    <w:lvl w:ilvl="3" w:tplc="0C0C000F" w:tentative="1">
+      <w:start w:val="1"/>
+      <w:numFmt w:val="decimal"/>
+      <w:lvlText w:val="%4."/>
+      <w:lvlJc w:val="left"/>
+      <w:pPr>
+        <w:ind w:left="4644" w:hanging="360"/>
+      </w:pPr>
+    </w:lvl>
+    <w:lvl w:ilvl="4" w:tplc="0C0C0019" w:tentative="1">
+      <w:start w:val="1"/>
+      <w:numFmt w:val="lowerLetter"/>
+      <w:lvlText w:val="%5."/>
+      <w:lvlJc w:val="left"/>
+      <w:pPr>
+        <w:ind w:left="5364" w:hanging="360"/>
+      </w:pPr>
+    </w:lvl>
+    <w:lvl w:ilvl="5" w:tplc="0C0C001B" w:tentative="1">
+      <w:start w:val="1"/>
+      <w:numFmt w:val="lowerRoman"/>
+      <w:lvlText w:val="%6."/>
+      <w:lvlJc w:val="right"/>
+      <w:pPr>
+        <w:ind w:left="6084" w:hanging="180"/>
+      </w:pPr>
+    </w:lvl>
+    <w:lvl w:ilvl="6" w:tplc="0C0C000F" w:tentative="1">
+      <w:start w:val="1"/>
+      <w:numFmt w:val="decimal"/>
+      <w:lvlText w:val="%7."/>
+      <w:lvlJc w:val="left"/>
+      <w:pPr>
+        <w:ind w:left="6804" w:hanging="360"/>
+      </w:pPr>
+    </w:lvl>
+    <w:lvl w:ilvl="7" w:tplc="0C0C0019" w:tentative="1">
+      <w:start w:val="1"/>
+      <w:numFmt w:val="lowerLetter"/>
+      <w:lvlText w:val="%8."/>
+      <w:lvlJc w:val="left"/>
+      <w:pPr>
+        <w:ind w:left="7524" w:hanging="360"/>
+      </w:pPr>
+    </w:lvl>
+    <w:lvl w:ilvl="8" w:tplc="0C0C001B" w:tentative="1">
+      <w:start w:val="1"/>
+      <w:numFmt w:val="lowerRoman"/>
+      <w:lvlText w:val="%9."/>
+      <w:lvlJc w:val="right"/>
+      <w:pPr>
+        <w:ind w:left="8244" w:hanging="180"/>
+      </w:pPr>
+    </w:lvl>
+  </w:abstractNum>
+  <w:abstractNum w:abstractNumId="6" w15:restartNumberingAfterBreak="0">
+    <w:nsid w:val="3A2614F5"/>
+    <w:multiLevelType w:val="hybridMultilevel"/>
+    <w:tmpl w:val="640A35F6"/>
+    <w:lvl w:ilvl="0" w:tplc="0C0C000F">
+      <w:start w:val="1"/>
+      <w:numFmt w:val="decimal"/>
+      <w:lvlText w:val="%1."/>
+      <w:lvlJc w:val="left"/>
+      <w:pPr>
+        <w:ind w:left="2484" w:hanging="360"/>
+      </w:pPr>
+      <w:rPr>
+        <w:rFonts w:hint="default"/>
+      </w:rPr>
+    </w:lvl>
+    <w:lvl w:ilvl="1" w:tplc="0C0C0019" w:tentative="1">
+      <w:start w:val="1"/>
+      <w:numFmt w:val="lowerLetter"/>
+      <w:lvlText w:val="%2."/>
+      <w:lvlJc w:val="left"/>
+      <w:pPr>
+        <w:ind w:left="3204" w:hanging="360"/>
+      </w:pPr>
+    </w:lvl>
+    <w:lvl w:ilvl="2" w:tplc="0C0C001B" w:tentative="1">
+      <w:start w:val="1"/>
+      <w:numFmt w:val="lowerRoman"/>
+      <w:lvlText w:val="%3."/>
+      <w:lvlJc w:val="right"/>
+      <w:pPr>
+        <w:ind w:left="3924" w:hanging="180"/>
+      </w:pPr>
+    </w:lvl>
+    <w:lvl w:ilvl="3" w:tplc="0C0C000F" w:tentative="1">
+      <w:start w:val="1"/>
+      <w:numFmt w:val="decimal"/>
+      <w:lvlText w:val="%4."/>
+      <w:lvlJc w:val="left"/>
+      <w:pPr>
+        <w:ind w:left="4644" w:hanging="360"/>
+      </w:pPr>
+    </w:lvl>
+    <w:lvl w:ilvl="4" w:tplc="0C0C0019" w:tentative="1">
+      <w:start w:val="1"/>
+      <w:numFmt w:val="lowerLetter"/>
+      <w:lvlText w:val="%5."/>
+      <w:lvlJc w:val="left"/>
+      <w:pPr>
+        <w:ind w:left="5364" w:hanging="360"/>
+      </w:pPr>
+    </w:lvl>
+    <w:lvl w:ilvl="5" w:tplc="0C0C001B" w:tentative="1">
+      <w:start w:val="1"/>
+      <w:numFmt w:val="lowerRoman"/>
+      <w:lvlText w:val="%6."/>
+      <w:lvlJc w:val="right"/>
+      <w:pPr>
+        <w:ind w:left="6084" w:hanging="180"/>
+      </w:pPr>
+    </w:lvl>
+    <w:lvl w:ilvl="6" w:tplc="0C0C000F" w:tentative="1">
+      <w:start w:val="1"/>
+      <w:numFmt w:val="decimal"/>
+      <w:lvlText w:val="%7."/>
+      <w:lvlJc w:val="left"/>
+      <w:pPr>
+        <w:ind w:left="6804" w:hanging="360"/>
+      </w:pPr>
+    </w:lvl>
+    <w:lvl w:ilvl="7" w:tplc="0C0C0019" w:tentative="1">
+      <w:start w:val="1"/>
+      <w:numFmt w:val="lowerLetter"/>
+      <w:lvlText w:val="%8."/>
+      <w:lvlJc w:val="left"/>
+      <w:pPr>
+        <w:ind w:left="7524" w:hanging="360"/>
+      </w:pPr>
+    </w:lvl>
+    <w:lvl w:ilvl="8" w:tplc="0C0C001B" w:tentative="1">
+      <w:start w:val="1"/>
+      <w:numFmt w:val="lowerRoman"/>
+      <w:lvlText w:val="%9."/>
+      <w:lvlJc w:val="right"/>
+      <w:pPr>
+        <w:ind w:left="8244" w:hanging="180"/>
+      </w:pPr>
+    </w:lvl>
+  </w:abstractNum>
+  <w:abstractNum w:abstractNumId="7" w15:restartNumberingAfterBreak="0">
     <w:nsid w:val="3B3D4C9B"/>
     <w:multiLevelType w:val="hybridMultilevel"/>
     <w:tmpl w:val="4030DA9A"/>
@@ -2349,7 +4991,7 @@
       </w:pPr>
     </w:lvl>
   </w:abstractNum>
-  <w:abstractNum w:abstractNumId="2" w15:restartNumberingAfterBreak="0">
+  <w:abstractNum w:abstractNumId="8" w15:restartNumberingAfterBreak="0">
     <w:nsid w:val="483C7902"/>
     <w:multiLevelType w:val="hybridMultilevel"/>
     <w:tmpl w:val="4030DA9A"/>
@@ -2438,7 +5080,7 @@
       </w:pPr>
     </w:lvl>
   </w:abstractNum>
-  <w:abstractNum w:abstractNumId="3" w15:restartNumberingAfterBreak="0">
+  <w:abstractNum w:abstractNumId="9" w15:restartNumberingAfterBreak="0">
     <w:nsid w:val="49D66DA8"/>
     <w:multiLevelType w:val="hybridMultilevel"/>
     <w:tmpl w:val="4030DA9A"/>
@@ -2527,7 +5169,7 @@
       </w:pPr>
     </w:lvl>
   </w:abstractNum>
-  <w:abstractNum w:abstractNumId="4" w15:restartNumberingAfterBreak="0">
+  <w:abstractNum w:abstractNumId="10" w15:restartNumberingAfterBreak="0">
     <w:nsid w:val="4AF02FC1"/>
     <w:multiLevelType w:val="hybridMultilevel"/>
     <w:tmpl w:val="CA9C53B6"/>
@@ -2642,7 +5284,96 @@
       </w:rPr>
     </w:lvl>
   </w:abstractNum>
-  <w:abstractNum w:abstractNumId="5" w15:restartNumberingAfterBreak="0">
+  <w:abstractNum w:abstractNumId="11" w15:restartNumberingAfterBreak="0">
+    <w:nsid w:val="4FF650D6"/>
+    <w:multiLevelType w:val="hybridMultilevel"/>
+    <w:tmpl w:val="6B38D22E"/>
+    <w:lvl w:ilvl="0" w:tplc="0C0C000F">
+      <w:start w:val="1"/>
+      <w:numFmt w:val="decimal"/>
+      <w:lvlText w:val="%1."/>
+      <w:lvlJc w:val="left"/>
+      <w:pPr>
+        <w:ind w:left="2484" w:hanging="360"/>
+      </w:pPr>
+      <w:rPr>
+        <w:rFonts w:hint="default"/>
+      </w:rPr>
+    </w:lvl>
+    <w:lvl w:ilvl="1" w:tplc="0C0C0019" w:tentative="1">
+      <w:start w:val="1"/>
+      <w:numFmt w:val="lowerLetter"/>
+      <w:lvlText w:val="%2."/>
+      <w:lvlJc w:val="left"/>
+      <w:pPr>
+        <w:ind w:left="3204" w:hanging="360"/>
+      </w:pPr>
+    </w:lvl>
+    <w:lvl w:ilvl="2" w:tplc="0C0C001B" w:tentative="1">
+      <w:start w:val="1"/>
+      <w:numFmt w:val="lowerRoman"/>
+      <w:lvlText w:val="%3."/>
+      <w:lvlJc w:val="right"/>
+      <w:pPr>
+        <w:ind w:left="3924" w:hanging="180"/>
+      </w:pPr>
+    </w:lvl>
+    <w:lvl w:ilvl="3" w:tplc="0C0C000F" w:tentative="1">
+      <w:start w:val="1"/>
+      <w:numFmt w:val="decimal"/>
+      <w:lvlText w:val="%4."/>
+      <w:lvlJc w:val="left"/>
+      <w:pPr>
+        <w:ind w:left="4644" w:hanging="360"/>
+      </w:pPr>
+    </w:lvl>
+    <w:lvl w:ilvl="4" w:tplc="0C0C0019" w:tentative="1">
+      <w:start w:val="1"/>
+      <w:numFmt w:val="lowerLetter"/>
+      <w:lvlText w:val="%5."/>
+      <w:lvlJc w:val="left"/>
+      <w:pPr>
+        <w:ind w:left="5364" w:hanging="360"/>
+      </w:pPr>
+    </w:lvl>
+    <w:lvl w:ilvl="5" w:tplc="0C0C001B" w:tentative="1">
+      <w:start w:val="1"/>
+      <w:numFmt w:val="lowerRoman"/>
+      <w:lvlText w:val="%6."/>
+      <w:lvlJc w:val="right"/>
+      <w:pPr>
+        <w:ind w:left="6084" w:hanging="180"/>
+      </w:pPr>
+    </w:lvl>
+    <w:lvl w:ilvl="6" w:tplc="0C0C000F" w:tentative="1">
+      <w:start w:val="1"/>
+      <w:numFmt w:val="decimal"/>
+      <w:lvlText w:val="%7."/>
+      <w:lvlJc w:val="left"/>
+      <w:pPr>
+        <w:ind w:left="6804" w:hanging="360"/>
+      </w:pPr>
+    </w:lvl>
+    <w:lvl w:ilvl="7" w:tplc="0C0C0019" w:tentative="1">
+      <w:start w:val="1"/>
+      <w:numFmt w:val="lowerLetter"/>
+      <w:lvlText w:val="%8."/>
+      <w:lvlJc w:val="left"/>
+      <w:pPr>
+        <w:ind w:left="7524" w:hanging="360"/>
+      </w:pPr>
+    </w:lvl>
+    <w:lvl w:ilvl="8" w:tplc="0C0C001B" w:tentative="1">
+      <w:start w:val="1"/>
+      <w:numFmt w:val="lowerRoman"/>
+      <w:lvlText w:val="%9."/>
+      <w:lvlJc w:val="right"/>
+      <w:pPr>
+        <w:ind w:left="8244" w:hanging="180"/>
+      </w:pPr>
+    </w:lvl>
+  </w:abstractNum>
+  <w:abstractNum w:abstractNumId="12" w15:restartNumberingAfterBreak="0">
     <w:nsid w:val="579C3402"/>
     <w:multiLevelType w:val="hybridMultilevel"/>
     <w:tmpl w:val="4030DA9A"/>
@@ -2731,7 +5462,96 @@
       </w:pPr>
     </w:lvl>
   </w:abstractNum>
-  <w:abstractNum w:abstractNumId="6" w15:restartNumberingAfterBreak="0">
+  <w:abstractNum w:abstractNumId="13" w15:restartNumberingAfterBreak="0">
+    <w:nsid w:val="588351F8"/>
+    <w:multiLevelType w:val="hybridMultilevel"/>
+    <w:tmpl w:val="9A8A1082"/>
+    <w:lvl w:ilvl="0" w:tplc="0C0C000F">
+      <w:start w:val="1"/>
+      <w:numFmt w:val="decimal"/>
+      <w:lvlText w:val="%1."/>
+      <w:lvlJc w:val="left"/>
+      <w:pPr>
+        <w:ind w:left="2484" w:hanging="360"/>
+      </w:pPr>
+      <w:rPr>
+        <w:rFonts w:hint="default"/>
+      </w:rPr>
+    </w:lvl>
+    <w:lvl w:ilvl="1" w:tplc="0C0C0019" w:tentative="1">
+      <w:start w:val="1"/>
+      <w:numFmt w:val="lowerLetter"/>
+      <w:lvlText w:val="%2."/>
+      <w:lvlJc w:val="left"/>
+      <w:pPr>
+        <w:ind w:left="3204" w:hanging="360"/>
+      </w:pPr>
+    </w:lvl>
+    <w:lvl w:ilvl="2" w:tplc="0C0C001B" w:tentative="1">
+      <w:start w:val="1"/>
+      <w:numFmt w:val="lowerRoman"/>
+      <w:lvlText w:val="%3."/>
+      <w:lvlJc w:val="right"/>
+      <w:pPr>
+        <w:ind w:left="3924" w:hanging="180"/>
+      </w:pPr>
+    </w:lvl>
+    <w:lvl w:ilvl="3" w:tplc="0C0C000F" w:tentative="1">
+      <w:start w:val="1"/>
+      <w:numFmt w:val="decimal"/>
+      <w:lvlText w:val="%4."/>
+      <w:lvlJc w:val="left"/>
+      <w:pPr>
+        <w:ind w:left="4644" w:hanging="360"/>
+      </w:pPr>
+    </w:lvl>
+    <w:lvl w:ilvl="4" w:tplc="0C0C0019" w:tentative="1">
+      <w:start w:val="1"/>
+      <w:numFmt w:val="lowerLetter"/>
+      <w:lvlText w:val="%5."/>
+      <w:lvlJc w:val="left"/>
+      <w:pPr>
+        <w:ind w:left="5364" w:hanging="360"/>
+      </w:pPr>
+    </w:lvl>
+    <w:lvl w:ilvl="5" w:tplc="0C0C001B" w:tentative="1">
+      <w:start w:val="1"/>
+      <w:numFmt w:val="lowerRoman"/>
+      <w:lvlText w:val="%6."/>
+      <w:lvlJc w:val="right"/>
+      <w:pPr>
+        <w:ind w:left="6084" w:hanging="180"/>
+      </w:pPr>
+    </w:lvl>
+    <w:lvl w:ilvl="6" w:tplc="0C0C000F" w:tentative="1">
+      <w:start w:val="1"/>
+      <w:numFmt w:val="decimal"/>
+      <w:lvlText w:val="%7."/>
+      <w:lvlJc w:val="left"/>
+      <w:pPr>
+        <w:ind w:left="6804" w:hanging="360"/>
+      </w:pPr>
+    </w:lvl>
+    <w:lvl w:ilvl="7" w:tplc="0C0C0019" w:tentative="1">
+      <w:start w:val="1"/>
+      <w:numFmt w:val="lowerLetter"/>
+      <w:lvlText w:val="%8."/>
+      <w:lvlJc w:val="left"/>
+      <w:pPr>
+        <w:ind w:left="7524" w:hanging="360"/>
+      </w:pPr>
+    </w:lvl>
+    <w:lvl w:ilvl="8" w:tplc="0C0C001B" w:tentative="1">
+      <w:start w:val="1"/>
+      <w:numFmt w:val="lowerRoman"/>
+      <w:lvlText w:val="%9."/>
+      <w:lvlJc w:val="right"/>
+      <w:pPr>
+        <w:ind w:left="8244" w:hanging="180"/>
+      </w:pPr>
+    </w:lvl>
+  </w:abstractNum>
+  <w:abstractNum w:abstractNumId="14" w15:restartNumberingAfterBreak="0">
     <w:nsid w:val="6D9D6B5A"/>
     <w:multiLevelType w:val="hybridMultilevel"/>
     <w:tmpl w:val="5E58DE0E"/>
@@ -2820,7 +5640,96 @@
       </w:pPr>
     </w:lvl>
   </w:abstractNum>
-  <w:abstractNum w:abstractNumId="7" w15:restartNumberingAfterBreak="0">
+  <w:abstractNum w:abstractNumId="15" w15:restartNumberingAfterBreak="0">
+    <w:nsid w:val="6FB54757"/>
+    <w:multiLevelType w:val="hybridMultilevel"/>
+    <w:tmpl w:val="1A767C92"/>
+    <w:lvl w:ilvl="0" w:tplc="0C0C000F">
+      <w:start w:val="1"/>
+      <w:numFmt w:val="decimal"/>
+      <w:lvlText w:val="%1."/>
+      <w:lvlJc w:val="left"/>
+      <w:pPr>
+        <w:ind w:left="2484" w:hanging="360"/>
+      </w:pPr>
+      <w:rPr>
+        <w:rFonts w:hint="default"/>
+      </w:rPr>
+    </w:lvl>
+    <w:lvl w:ilvl="1" w:tplc="0C0C0019" w:tentative="1">
+      <w:start w:val="1"/>
+      <w:numFmt w:val="lowerLetter"/>
+      <w:lvlText w:val="%2."/>
+      <w:lvlJc w:val="left"/>
+      <w:pPr>
+        <w:ind w:left="3204" w:hanging="360"/>
+      </w:pPr>
+    </w:lvl>
+    <w:lvl w:ilvl="2" w:tplc="0C0C001B" w:tentative="1">
+      <w:start w:val="1"/>
+      <w:numFmt w:val="lowerRoman"/>
+      <w:lvlText w:val="%3."/>
+      <w:lvlJc w:val="right"/>
+      <w:pPr>
+        <w:ind w:left="3924" w:hanging="180"/>
+      </w:pPr>
+    </w:lvl>
+    <w:lvl w:ilvl="3" w:tplc="0C0C000F" w:tentative="1">
+      <w:start w:val="1"/>
+      <w:numFmt w:val="decimal"/>
+      <w:lvlText w:val="%4."/>
+      <w:lvlJc w:val="left"/>
+      <w:pPr>
+        <w:ind w:left="4644" w:hanging="360"/>
+      </w:pPr>
+    </w:lvl>
+    <w:lvl w:ilvl="4" w:tplc="0C0C0019" w:tentative="1">
+      <w:start w:val="1"/>
+      <w:numFmt w:val="lowerLetter"/>
+      <w:lvlText w:val="%5."/>
+      <w:lvlJc w:val="left"/>
+      <w:pPr>
+        <w:ind w:left="5364" w:hanging="360"/>
+      </w:pPr>
+    </w:lvl>
+    <w:lvl w:ilvl="5" w:tplc="0C0C001B" w:tentative="1">
+      <w:start w:val="1"/>
+      <w:numFmt w:val="lowerRoman"/>
+      <w:lvlText w:val="%6."/>
+      <w:lvlJc w:val="right"/>
+      <w:pPr>
+        <w:ind w:left="6084" w:hanging="180"/>
+      </w:pPr>
+    </w:lvl>
+    <w:lvl w:ilvl="6" w:tplc="0C0C000F" w:tentative="1">
+      <w:start w:val="1"/>
+      <w:numFmt w:val="decimal"/>
+      <w:lvlText w:val="%7."/>
+      <w:lvlJc w:val="left"/>
+      <w:pPr>
+        <w:ind w:left="6804" w:hanging="360"/>
+      </w:pPr>
+    </w:lvl>
+    <w:lvl w:ilvl="7" w:tplc="0C0C0019" w:tentative="1">
+      <w:start w:val="1"/>
+      <w:numFmt w:val="lowerLetter"/>
+      <w:lvlText w:val="%8."/>
+      <w:lvlJc w:val="left"/>
+      <w:pPr>
+        <w:ind w:left="7524" w:hanging="360"/>
+      </w:pPr>
+    </w:lvl>
+    <w:lvl w:ilvl="8" w:tplc="0C0C001B" w:tentative="1">
+      <w:start w:val="1"/>
+      <w:numFmt w:val="lowerRoman"/>
+      <w:lvlText w:val="%9."/>
+      <w:lvlJc w:val="right"/>
+      <w:pPr>
+        <w:ind w:left="8244" w:hanging="180"/>
+      </w:pPr>
+    </w:lvl>
+  </w:abstractNum>
+  <w:abstractNum w:abstractNumId="16" w15:restartNumberingAfterBreak="0">
     <w:nsid w:val="6FCE7140"/>
     <w:multiLevelType w:val="hybridMultilevel"/>
     <w:tmpl w:val="21C62ABC"/>
@@ -2910,28 +5819,55 @@
     </w:lvl>
   </w:abstractNum>
   <w:num w:numId="1">
-    <w:abstractNumId w:val="4"/>
+    <w:abstractNumId w:val="10"/>
   </w:num>
   <w:num w:numId="2">
     <w:abstractNumId w:val="0"/>
   </w:num>
   <w:num w:numId="3">
+    <w:abstractNumId w:val="7"/>
+  </w:num>
+  <w:num w:numId="4">
+    <w:abstractNumId w:val="12"/>
+  </w:num>
+  <w:num w:numId="5">
+    <w:abstractNumId w:val="8"/>
+  </w:num>
+  <w:num w:numId="6">
+    <w:abstractNumId w:val="9"/>
+  </w:num>
+  <w:num w:numId="7">
+    <w:abstractNumId w:val="14"/>
+  </w:num>
+  <w:num w:numId="8">
+    <w:abstractNumId w:val="16"/>
+  </w:num>
+  <w:num w:numId="9">
     <w:abstractNumId w:val="1"/>
   </w:num>
-  <w:num w:numId="4">
-    <w:abstractNumId w:val="5"/>
+  <w:num w:numId="10">
+    <w:abstractNumId w:val="4"/>
   </w:num>
-  <w:num w:numId="5">
+  <w:num w:numId="11">
     <w:abstractNumId w:val="2"/>
   </w:num>
-  <w:num w:numId="6">
+  <w:num w:numId="12">
+    <w:abstractNumId w:val="11"/>
+  </w:num>
+  <w:num w:numId="13">
+    <w:abstractNumId w:val="15"/>
+  </w:num>
+  <w:num w:numId="14">
+    <w:abstractNumId w:val="6"/>
+  </w:num>
+  <w:num w:numId="15">
     <w:abstractNumId w:val="3"/>
   </w:num>
-  <w:num w:numId="7">
-    <w:abstractNumId w:val="6"/>
+  <w:num w:numId="16">
+    <w:abstractNumId w:val="13"/>
   </w:num>
-  <w:num w:numId="8">
-    <w:abstractNumId w:val="7"/>
+  <w:num w:numId="17">
+    <w:abstractNumId w:val="5"/>
   </w:num>
 </w:numbering>
 </file>
@@ -3674,7 +6610,7 @@
 </file>
 
 <file path=customXml/itemProps1.xml><?xml version="1.0" encoding="utf-8"?>
-<ds:datastoreItem xmlns:ds="http://schemas.openxmlformats.org/officeDocument/2006/customXml" ds:itemID="{0F40F1EB-D36E-47C0-B1B8-0C35E1470B8C}">
+<ds:datastoreItem xmlns:ds="http://schemas.openxmlformats.org/officeDocument/2006/customXml" ds:itemID="{6FF40E60-28E9-48FD-A9AE-6C0F03B2F9D0}">
   <ds:schemaRefs>
     <ds:schemaRef ds:uri="http://schemas.openxmlformats.org/officeDocument/2006/bibliography"/>
   </ds:schemaRefs>

</xml_diff>